<commit_message>
docs: update course project
</commit_message>
<xml_diff>
--- a/documentation/Курсовой проект.docx
+++ b/documentation/Курсовой проект.docx
@@ -6842,6 +6842,7 @@
               <w:pBdr/>
               <w:spacing w:after="0" w:afterAutospacing="0"/>
               <w:ind w:firstLine="0"/>
+              <w:jc w:val="left"/>
               <w:rPr>
                 <w14:ligatures w14:val="none"/>
               </w:rPr>
@@ -7017,6 +7018,7 @@
               <w:pBdr/>
               <w:spacing w:after="0" w:afterAutospacing="0"/>
               <w:ind w:firstLine="0"/>
+              <w:jc w:val="left"/>
               <w:rPr>
                 <w14:ligatures w14:val="none"/>
               </w:rPr>
@@ -7189,6 +7191,7 @@
               <w:pBdr/>
               <w:spacing w:after="0" w:afterAutospacing="0"/>
               <w:ind w:firstLine="0"/>
+              <w:jc w:val="left"/>
               <w:rPr>
                 <w14:ligatures w14:val="none"/>
               </w:rPr>
@@ -7361,6 +7364,7 @@
               <w:pBdr/>
               <w:spacing w:after="0" w:afterAutospacing="0"/>
               <w:ind w:firstLine="0"/>
+              <w:jc w:val="left"/>
               <w:rPr>
                 <w14:ligatures w14:val="none"/>
               </w:rPr>
@@ -7533,6 +7537,7 @@
               <w:pBdr/>
               <w:spacing w:after="0" w:afterAutospacing="0"/>
               <w:ind w:firstLine="0"/>
+              <w:jc w:val="left"/>
               <w:rPr>
                 <w14:ligatures w14:val="none"/>
               </w:rPr>
@@ -7717,6 +7722,7 @@
               <w:pBdr/>
               <w:spacing w:after="0" w:afterAutospacing="0"/>
               <w:ind w:firstLine="0"/>
+              <w:jc w:val="left"/>
               <w:rPr>
                 <w14:ligatures w14:val="none"/>
               </w:rPr>
@@ -7892,6 +7898,7 @@
               <w:pBdr/>
               <w:spacing w:after="0" w:afterAutospacing="0"/>
               <w:ind w:firstLine="0"/>
+              <w:jc w:val="left"/>
               <w:rPr>
                 <w14:ligatures w14:val="none"/>
               </w:rPr>
@@ -8234,6 +8241,7 @@
               <w:pBdr/>
               <w:spacing w:after="0" w:afterAutospacing="0"/>
               <w:ind w:firstLine="0"/>
+              <w:jc w:val="left"/>
               <w:rPr/>
             </w:pPr>
             <w:r>
@@ -8328,6 +8336,7 @@
               <w:pBdr/>
               <w:spacing w:after="0" w:afterAutospacing="0"/>
               <w:ind w:firstLine="0"/>
+              <w:jc w:val="left"/>
               <w:rPr/>
             </w:pPr>
             <w:r>
@@ -8427,6 +8436,7 @@
               <w:pBdr/>
               <w:spacing w:after="0" w:afterAutospacing="0"/>
               <w:ind w:firstLine="0"/>
+              <w:jc w:val="left"/>
               <w:rPr/>
             </w:pPr>
             <w:r>
@@ -8521,10 +8531,11 @@
               <w:pBdr/>
               <w:spacing w:after="0" w:afterAutospacing="0"/>
               <w:ind w:firstLine="0"/>
+              <w:jc w:val="left"/>
               <w:rPr/>
             </w:pPr>
             <w:r>
-              <w:t xml:space="preserve">Информация  наличии инструментов</w:t>
+              <w:t xml:space="preserve">Информация  о наличии инструментов</w:t>
             </w:r>
             <w:r/>
           </w:p>
@@ -8615,6 +8626,7 @@
               <w:pBdr/>
               <w:spacing w:after="0" w:afterAutospacing="0"/>
               <w:ind w:firstLine="0"/>
+              <w:jc w:val="left"/>
               <w:rPr/>
             </w:pPr>
             <w:r>
@@ -8727,6 +8739,7 @@
               <w:pBdr/>
               <w:spacing w:after="0" w:afterAutospacing="0"/>
               <w:ind w:firstLine="0"/>
+              <w:jc w:val="left"/>
               <w:rPr/>
             </w:pPr>
             <w:r>
@@ -8821,6 +8834,7 @@
               <w:pBdr/>
               <w:spacing w:after="0" w:afterAutospacing="0"/>
               <w:ind w:firstLine="0"/>
+              <w:jc w:val="left"/>
               <w:rPr/>
             </w:pPr>
             <w:r>
@@ -10264,7 +10278,7 @@
                       <pic:spPr bwMode="auto">
                         <a:xfrm flipH="0" flipV="0">
                           <a:off x="0" y="0"/>
-                          <a:ext cx="4917680" cy="2893349"/>
+                          <a:ext cx="4917680" cy="2893348"/>
                         </a:xfrm>
                         <a:prstGeom prst="rect">
                           <a:avLst/>
@@ -10366,6 +10380,11 @@
       </w:pPr>
       <w:r>
         <w:t xml:space="preserve">Достоинства:</w:t>
+      </w:r>
+      <w:r>
+        <w:rPr>
+          <w:highlight w:val="none"/>
+        </w:rPr>
       </w:r>
       <w:r>
         <w:rPr>

</xml_diff>

<commit_message>
docs: title page corrected
</commit_message>
<xml_diff>
--- a/documentation/Курсовой проект.docx
+++ b/documentation/Курсовой проект.docx
@@ -4,185 +4,213 @@
   <w:body>
     <w:p>
       <w:pPr>
-        <w:pStyle w:val="981"/>
         <w:pBdr/>
         <w:spacing w:after="0" w:line="240" w:lineRule="auto"/>
         <w:ind/>
-        <w:rPr>
-          <w:rFonts w:ascii="Times New Roman" w:hAnsi="Times New Roman" w:cs="Times New Roman"/>
-          <w:b w:val="0"/>
-          <w:bCs w:val="0"/>
-          <w:sz w:val="28"/>
-          <w:szCs w:val="28"/>
-          <w:lang w:val="ru-RU"/>
-        </w:rPr>
-      </w:pPr>
-      <w:r>
-        <w:rPr>
-          <w:rStyle w:val="986"/>
-          <w:rFonts w:ascii="Times New Roman" w:hAnsi="Times New Roman" w:cs="Times New Roman"/>
-          <w:i w:val="0"/>
-          <w:sz w:val="28"/>
-          <w:szCs w:val="28"/>
-          <w:lang w:val="ru-RU"/>
+        <w:jc w:val="center"/>
+        <w:rPr>
+          <w:rFonts w:ascii="Times New Roman" w:hAnsi="Times New Roman" w:eastAsia="Calibri" w:cs="Times New Roman"/>
+          <w:color w:val="000000"/>
+          <w:spacing w:val="-20"/>
+          <w:sz w:val="24"/>
+          <w:szCs w:val="24"/>
+        </w:rPr>
+      </w:pPr>
+      <w:r>
+        <w:rPr>
+          <w:rFonts w:ascii="Times New Roman" w:hAnsi="Times New Roman" w:eastAsia="Calibri" w:cs="Times New Roman"/>
+          <w:color w:val="000000"/>
+          <w:spacing w:val="-20"/>
+          <w:sz w:val="24"/>
+          <w:szCs w:val="24"/>
         </w:rPr>
         <w:t xml:space="preserve">МИНОБРНАУКИ РОССИИ</w:t>
       </w:r>
       <w:r>
         <w:rPr>
-          <w:rFonts w:ascii="Times New Roman" w:hAnsi="Times New Roman" w:cs="Times New Roman"/>
-          <w:b w:val="0"/>
-          <w:bCs w:val="0"/>
-          <w:sz w:val="28"/>
-          <w:szCs w:val="28"/>
-          <w:lang w:val="ru-RU"/>
-        </w:rPr>
-      </w:r>
-      <w:r>
-        <w:rPr>
-          <w:rFonts w:ascii="Times New Roman" w:hAnsi="Times New Roman" w:cs="Times New Roman"/>
-          <w:b w:val="0"/>
-          <w:bCs w:val="0"/>
-          <w:sz w:val="28"/>
-          <w:szCs w:val="28"/>
-          <w:lang w:val="ru-RU"/>
+          <w:rFonts w:ascii="Times New Roman" w:hAnsi="Times New Roman" w:eastAsia="Calibri" w:cs="Times New Roman"/>
+          <w:color w:val="000000"/>
+          <w:spacing w:val="-20"/>
+          <w:sz w:val="24"/>
+          <w:szCs w:val="24"/>
+        </w:rPr>
+      </w:r>
+      <w:r>
+        <w:rPr>
+          <w:rFonts w:ascii="Times New Roman" w:hAnsi="Times New Roman" w:eastAsia="Calibri" w:cs="Times New Roman"/>
+          <w:color w:val="000000"/>
+          <w:spacing w:val="-20"/>
+          <w:sz w:val="24"/>
+          <w:szCs w:val="24"/>
         </w:rPr>
       </w:r>
     </w:p>
     <w:p>
       <w:pPr>
-        <w:pStyle w:val="981"/>
         <w:pBdr/>
         <w:spacing w:after="0" w:line="240" w:lineRule="auto"/>
         <w:ind/>
-        <w:rPr>
-          <w:rFonts w:ascii="Times New Roman" w:hAnsi="Times New Roman" w:cs="Times New Roman"/>
-          <w:bCs w:val="0"/>
-          <w:sz w:val="28"/>
-          <w:szCs w:val="28"/>
-          <w:lang w:val="ru-RU"/>
-        </w:rPr>
-      </w:pPr>
-      <w:r>
-        <w:rPr>
-          <w:rStyle w:val="986"/>
-          <w:rFonts w:ascii="Times New Roman" w:hAnsi="Times New Roman" w:cs="Times New Roman"/>
-          <w:b/>
-          <w:i w:val="0"/>
-          <w:sz w:val="28"/>
-          <w:szCs w:val="28"/>
-          <w:lang w:val="ru-RU"/>
-        </w:rPr>
-        <w:t xml:space="preserve">ФЕДЕРАЛЬНОЕ ГОСУДАРСТВЕННОЕ БЮДЖЕТНОЕ ОБРАЗОВАТЕЛЬНОЕ УЧРЕЖДЕНИЕ</w:t>
-      </w:r>
-      <w:r>
-        <w:rPr>
-          <w:rFonts w:ascii="Times New Roman" w:hAnsi="Times New Roman" w:cs="Times New Roman"/>
-          <w:bCs w:val="0"/>
-          <w:sz w:val="28"/>
-          <w:szCs w:val="28"/>
-          <w:lang w:val="ru-RU"/>
-        </w:rPr>
-      </w:r>
-      <w:r>
-        <w:rPr>
-          <w:rFonts w:ascii="Times New Roman" w:hAnsi="Times New Roman" w:cs="Times New Roman"/>
-          <w:bCs w:val="0"/>
-          <w:sz w:val="28"/>
-          <w:szCs w:val="28"/>
-          <w:lang w:val="ru-RU"/>
+        <w:jc w:val="center"/>
+        <w:rPr>
+          <w:rFonts w:ascii="Times New Roman" w:hAnsi="Times New Roman" w:eastAsia="Calibri" w:cs="Times New Roman"/>
+          <w:color w:val="000000"/>
+          <w:spacing w:val="-20"/>
+          <w:sz w:val="24"/>
+          <w:szCs w:val="24"/>
+        </w:rPr>
+      </w:pPr>
+      <w:r>
+        <w:rPr>
+          <w:rFonts w:ascii="Times New Roman" w:hAnsi="Times New Roman" w:eastAsia="Calibri" w:cs="Times New Roman"/>
+          <w:color w:val="000000"/>
+          <w:spacing w:val="-20"/>
+          <w:sz w:val="24"/>
+          <w:szCs w:val="24"/>
+        </w:rPr>
+        <w:t xml:space="preserve">ФЕДЕРАЛЬНОЕ ГОСУДАРСТВЕННОЕ БЮДЖЕТНОЕ ОБРАЗОВАТЕЛЬНОЕ УЧРЕЖДЕНИЕ </w:t>
+      </w:r>
+      <w:r>
+        <w:rPr>
+          <w:rFonts w:ascii="Times New Roman" w:hAnsi="Times New Roman" w:eastAsia="Calibri" w:cs="Times New Roman"/>
+          <w:color w:val="000000"/>
+          <w:spacing w:val="-20"/>
+          <w:sz w:val="24"/>
+          <w:szCs w:val="24"/>
+        </w:rPr>
+      </w:r>
+      <w:r>
+        <w:rPr>
+          <w:rFonts w:ascii="Times New Roman" w:hAnsi="Times New Roman" w:eastAsia="Calibri" w:cs="Times New Roman"/>
+          <w:color w:val="000000"/>
+          <w:spacing w:val="-20"/>
+          <w:sz w:val="24"/>
+          <w:szCs w:val="24"/>
         </w:rPr>
       </w:r>
     </w:p>
     <w:p>
       <w:pPr>
-        <w:pStyle w:val="981"/>
         <w:pBdr/>
         <w:spacing w:after="0" w:line="240" w:lineRule="auto"/>
         <w:ind/>
-        <w:rPr>
-          <w:rFonts w:ascii="Times New Roman" w:hAnsi="Times New Roman" w:cs="Times New Roman"/>
-          <w:bCs w:val="0"/>
-          <w:sz w:val="28"/>
-          <w:szCs w:val="28"/>
-          <w:lang w:val="ru-RU"/>
-        </w:rPr>
-      </w:pPr>
-      <w:r>
-        <w:rPr>
-          <w:rStyle w:val="986"/>
-          <w:rFonts w:ascii="Times New Roman" w:hAnsi="Times New Roman" w:cs="Times New Roman"/>
-          <w:b/>
-          <w:i w:val="0"/>
-          <w:sz w:val="28"/>
-          <w:szCs w:val="28"/>
-          <w:lang w:val="ru-RU"/>
-        </w:rPr>
-        <w:t xml:space="preserve">ВЫСШЕГО ОБРАЗОВАНИЯ</w:t>
-      </w:r>
-      <w:r>
-        <w:rPr>
-          <w:rFonts w:ascii="Times New Roman" w:hAnsi="Times New Roman" w:cs="Times New Roman"/>
-          <w:bCs w:val="0"/>
-          <w:sz w:val="28"/>
-          <w:szCs w:val="28"/>
-          <w:lang w:val="ru-RU"/>
-        </w:rPr>
-      </w:r>
-      <w:r>
-        <w:rPr>
-          <w:rFonts w:ascii="Times New Roman" w:hAnsi="Times New Roman" w:cs="Times New Roman"/>
-          <w:bCs w:val="0"/>
-          <w:sz w:val="28"/>
-          <w:szCs w:val="28"/>
-          <w:lang w:val="ru-RU"/>
+        <w:jc w:val="center"/>
+        <w:rPr>
+          <w:rFonts w:ascii="Times New Roman" w:hAnsi="Times New Roman" w:eastAsia="Calibri" w:cs="Times New Roman"/>
+          <w:color w:val="000000"/>
+          <w:spacing w:val="-20"/>
+          <w:sz w:val="24"/>
+          <w:szCs w:val="24"/>
+        </w:rPr>
+      </w:pPr>
+      <w:r>
+        <w:rPr>
+          <w:rFonts w:ascii="Times New Roman" w:hAnsi="Times New Roman" w:eastAsia="Calibri" w:cs="Times New Roman"/>
+          <w:color w:val="000000"/>
+          <w:spacing w:val="-20"/>
+          <w:sz w:val="24"/>
+          <w:szCs w:val="24"/>
+        </w:rPr>
+        <w:t xml:space="preserve">ВЫСШЕГО  ОБРАЗОВАНИЯ</w:t>
+      </w:r>
+      <w:r>
+        <w:rPr>
+          <w:rFonts w:ascii="Times New Roman" w:hAnsi="Times New Roman" w:eastAsia="Calibri" w:cs="Times New Roman"/>
+          <w:color w:val="000000"/>
+          <w:spacing w:val="-20"/>
+          <w:sz w:val="24"/>
+          <w:szCs w:val="24"/>
+        </w:rPr>
+      </w:r>
+      <w:r>
+        <w:rPr>
+          <w:rFonts w:ascii="Times New Roman" w:hAnsi="Times New Roman" w:eastAsia="Calibri" w:cs="Times New Roman"/>
+          <w:color w:val="000000"/>
+          <w:spacing w:val="-20"/>
+          <w:sz w:val="24"/>
+          <w:szCs w:val="24"/>
         </w:rPr>
       </w:r>
     </w:p>
     <w:p>
       <w:pPr>
-        <w:pStyle w:val="981"/>
         <w:pBdr/>
         <w:spacing w:after="0" w:line="240" w:lineRule="auto"/>
         <w:ind/>
-        <w:rPr>
-          <w:rFonts w:ascii="Times New Roman" w:hAnsi="Times New Roman" w:cs="Times New Roman"/>
-          <w:b w:val="0"/>
-          <w:bCs w:val="0"/>
-          <w:sz w:val="28"/>
-          <w:szCs w:val="28"/>
-          <w:lang w:val="ru-RU"/>
-        </w:rPr>
-      </w:pPr>
-      <w:r>
-        <w:rPr>
-          <w:rStyle w:val="986"/>
-          <w:rFonts w:ascii="Times New Roman" w:hAnsi="Times New Roman" w:cs="Times New Roman"/>
-          <w:i w:val="0"/>
-          <w:sz w:val="28"/>
-          <w:szCs w:val="28"/>
-          <w:lang w:val="ru-RU"/>
-        </w:rPr>
-        <w:t xml:space="preserve">“ВОРОНЕЖСКИЙ ГОСУДАРСТВЕННЫЙ УНИВЕРСИТЕТ”</w:t>
-      </w:r>
-      <w:r>
-        <w:rPr>
-          <w:rFonts w:ascii="Times New Roman" w:hAnsi="Times New Roman" w:cs="Times New Roman"/>
-          <w:b w:val="0"/>
-          <w:bCs w:val="0"/>
-          <w:sz w:val="28"/>
-          <w:szCs w:val="28"/>
-          <w:lang w:val="ru-RU"/>
-        </w:rPr>
-      </w:r>
-      <w:r>
-        <w:rPr>
-          <w:rFonts w:ascii="Times New Roman" w:hAnsi="Times New Roman" w:cs="Times New Roman"/>
-          <w:b w:val="0"/>
-          <w:bCs w:val="0"/>
-          <w:sz w:val="28"/>
-          <w:szCs w:val="28"/>
-          <w:lang w:val="ru-RU"/>
+        <w:jc w:val="center"/>
+        <w:rPr>
+          <w:rFonts w:ascii="Times New Roman" w:hAnsi="Times New Roman" w:eastAsia="Calibri" w:cs="Times New Roman"/>
+          <w:color w:val="000000"/>
+          <w:spacing w:val="-20"/>
+          <w:sz w:val="24"/>
+          <w:szCs w:val="24"/>
+        </w:rPr>
+      </w:pPr>
+      <w:r>
+        <w:rPr>
+          <w:rFonts w:ascii="Times New Roman" w:hAnsi="Times New Roman" w:eastAsia="Calibri" w:cs="Times New Roman"/>
+          <w:color w:val="000000"/>
+          <w:spacing w:val="-20"/>
+          <w:sz w:val="24"/>
+          <w:szCs w:val="24"/>
+        </w:rPr>
+        <w:t xml:space="preserve">«ВОРОНЕЖСКИЙ ГОСУДАРСТВЕННЫЙ УНИВЕРСИТЕТ»</w:t>
+      </w:r>
+      <w:r>
+        <w:rPr>
+          <w:rFonts w:ascii="Times New Roman" w:hAnsi="Times New Roman" w:eastAsia="Calibri" w:cs="Times New Roman"/>
+          <w:color w:val="000000"/>
+          <w:spacing w:val="-20"/>
+          <w:sz w:val="24"/>
+          <w:szCs w:val="24"/>
+        </w:rPr>
+      </w:r>
+      <w:r>
+        <w:rPr>
+          <w:rFonts w:ascii="Times New Roman" w:hAnsi="Times New Roman" w:eastAsia="Calibri" w:cs="Times New Roman"/>
+          <w:color w:val="000000"/>
+          <w:spacing w:val="-20"/>
+          <w:sz w:val="24"/>
+          <w:szCs w:val="24"/>
+        </w:rPr>
+      </w:r>
+    </w:p>
+    <w:p>
+      <w:pPr>
+        <w:pBdr/>
+        <w:spacing w:after="0" w:line="240" w:lineRule="auto"/>
+        <w:ind/>
+        <w:jc w:val="center"/>
+        <w:rPr>
+          <w:rFonts w:ascii="Times New Roman" w:hAnsi="Times New Roman" w:eastAsia="Calibri" w:cs="Times New Roman"/>
+          <w:color w:val="000000"/>
+          <w:sz w:val="24"/>
+          <w:szCs w:val="24"/>
+        </w:rPr>
+      </w:pPr>
+      <w:r>
+        <w:rPr>
+          <w:rFonts w:ascii="Times New Roman" w:hAnsi="Times New Roman" w:eastAsia="Calibri" w:cs="Times New Roman"/>
+          <w:color w:val="000000"/>
+          <w:spacing w:val="-20"/>
+          <w:sz w:val="24"/>
+          <w:szCs w:val="24"/>
+        </w:rPr>
+        <w:t xml:space="preserve">(ФГБОУ ВО «ВГУ»)</w:t>
+      </w:r>
+      <w:r>
+        <w:rPr>
+          <w:rFonts w:ascii="Times New Roman" w:hAnsi="Times New Roman" w:eastAsia="Calibri" w:cs="Times New Roman"/>
+          <w:color w:val="000000"/>
+          <w:sz w:val="24"/>
+          <w:szCs w:val="24"/>
+        </w:rPr>
+      </w:r>
+      <w:r>
+        <w:rPr>
+          <w:rFonts w:ascii="Times New Roman" w:hAnsi="Times New Roman" w:eastAsia="Calibri" w:cs="Times New Roman"/>
+          <w:color w:val="000000"/>
+          <w:sz w:val="24"/>
+          <w:szCs w:val="24"/>
         </w:rPr>
       </w:r>
     </w:p>
@@ -323,7 +351,16 @@
           <w:sz w:val="28"/>
           <w:szCs w:val="28"/>
         </w:rPr>
-        <w:t xml:space="preserve">Кафедра программирования и информационных технологий</w:t>
+        <w:t xml:space="preserve">Кафедра </w:t>
+      </w:r>
+      <w:r>
+        <w:rPr>
+          <w:rFonts w:ascii="Times New Roman" w:hAnsi="Times New Roman" w:eastAsia="Calibri" w:cs="Times New Roman"/>
+          <w:color w:val="000000"/>
+          <w:sz w:val="28"/>
+          <w:szCs w:val="28"/>
+        </w:rPr>
+        <w:t xml:space="preserve">программирования и информационных технологий</w:t>
       </w:r>
       <w:r>
         <w:rPr>
@@ -458,6 +495,46 @@
         <w:ind/>
         <w:jc w:val="center"/>
         <w:rPr>
+          <w:rFonts w:ascii="Times New Roman" w:hAnsi="Times New Roman" w:cs="Times New Roman"/>
+          <w:sz w:val="28"/>
+          <w:szCs w:val="28"/>
+        </w:rPr>
+      </w:pPr>
+      <w:r>
+        <w:rPr>
+          <w:rFonts w:ascii="Times New Roman" w:hAnsi="Times New Roman" w:cs="Times New Roman"/>
+          <w:sz w:val="28"/>
+          <w:szCs w:val="28"/>
+        </w:rPr>
+        <w:t xml:space="preserve">Сервис для поиска и аренды оборудования и инструментов для домашнего ремонта и строительства</w:t>
+      </w:r>
+      <w:r>
+        <w:rPr>
+          <w:rFonts w:ascii="Times New Roman" w:hAnsi="Times New Roman" w:cs="Times New Roman"/>
+          <w:sz w:val="28"/>
+          <w:szCs w:val="28"/>
+        </w:rPr>
+      </w:r>
+      <w:r>
+        <w:rPr>
+          <w:rFonts w:ascii="Times New Roman" w:hAnsi="Times New Roman" w:cs="Times New Roman"/>
+          <w:sz w:val="28"/>
+          <w:szCs w:val="28"/>
+        </w:rPr>
+      </w:r>
+    </w:p>
+    <w:p>
+      <w:pPr>
+        <w:widowControl w:val="false"/>
+        <w:pBdr/>
+        <w:tabs>
+          <w:tab w:val="left" w:leader="none" w:pos="284"/>
+          <w:tab w:val="left" w:leader="none" w:pos="8222"/>
+        </w:tabs>
+        <w:spacing w:after="0" w:line="360" w:lineRule="auto"/>
+        <w:ind/>
+        <w:jc w:val="center"/>
+        <w:rPr>
           <w:rFonts w:ascii="Times New Roman" w:hAnsi="Times New Roman" w:eastAsia="Times New Roman" w:cs="Times New Roman"/>
           <w:iCs/>
           <w:color w:val="000000"/>
@@ -468,6 +545,22 @@
       </w:pPr>
       <w:r>
         <w:rPr>
+          <w:rFonts w:ascii="Times New Roman" w:hAnsi="Times New Roman" w:cs="Times New Roman"/>
+          <w:sz w:val="28"/>
+          <w:szCs w:val="28"/>
+        </w:rPr>
+        <w:t xml:space="preserve">«</w:t>
+      </w:r>
+      <w:r>
+        <w:rPr>
+          <w:rFonts w:ascii="Times New Roman" w:hAnsi="Times New Roman" w:cs="Times New Roman"/>
+          <w:sz w:val="28"/>
+          <w:szCs w:val="28"/>
+        </w:rPr>
+        <w:t xml:space="preserve">RenTool»</w:t>
+      </w:r>
+      <w:r>
+        <w:rPr>
           <w:rFonts w:ascii="Times New Roman" w:hAnsi="Times New Roman" w:eastAsia="Times New Roman" w:cs="Times New Roman"/>
           <w:iCs/>
           <w:color w:val="000000"/>
@@ -475,7 +568,6 @@
           <w:szCs w:val="28"/>
           <w:lang w:bidi="en-US"/>
         </w:rPr>
-        <w:t xml:space="preserve">Сервис для поиска и аренды оборудования и инструментов для домашнего ремонта и строительства</w:t>
       </w:r>
       <w:r>
         <w:rPr>
@@ -487,7 +579,18 @@
           <w:lang w:bidi="en-US"/>
         </w:rPr>
       </w:r>
-      <w:r>
+    </w:p>
+    <w:p>
+      <w:pPr>
+        <w:widowControl w:val="false"/>
+        <w:pBdr/>
+        <w:tabs>
+          <w:tab w:val="left" w:leader="none" w:pos="284"/>
+          <w:tab w:val="left" w:leader="none" w:pos="8222"/>
+        </w:tabs>
+        <w:spacing w:after="0" w:line="360" w:lineRule="auto"/>
+        <w:ind/>
+        <w:jc w:val="center"/>
         <w:rPr>
           <w:rFonts w:ascii="Times New Roman" w:hAnsi="Times New Roman" w:eastAsia="Times New Roman" w:cs="Times New Roman"/>
           <w:iCs/>
@@ -496,6 +599,36 @@
           <w:szCs w:val="28"/>
           <w:lang w:bidi="en-US"/>
         </w:rPr>
+      </w:pPr>
+      <w:r>
+        <w:rPr>
+          <w:rFonts w:ascii="Times New Roman" w:hAnsi="Times New Roman" w:eastAsia="Times New Roman" w:cs="Times New Roman"/>
+          <w:iCs/>
+          <w:color w:val="000000"/>
+          <w:sz w:val="28"/>
+          <w:szCs w:val="28"/>
+          <w:lang w:bidi="en-US"/>
+        </w:rPr>
+      </w:r>
+      <w:r>
+        <w:rPr>
+          <w:rFonts w:ascii="Times New Roman" w:hAnsi="Times New Roman" w:eastAsia="Times New Roman" w:cs="Times New Roman"/>
+          <w:iCs/>
+          <w:color w:val="000000"/>
+          <w:sz w:val="28"/>
+          <w:szCs w:val="28"/>
+          <w:lang w:bidi="en-US"/>
+        </w:rPr>
+      </w:r>
+      <w:r>
+        <w:rPr>
+          <w:rFonts w:ascii="Times New Roman" w:hAnsi="Times New Roman" w:eastAsia="Times New Roman" w:cs="Times New Roman"/>
+          <w:iCs/>
+          <w:color w:val="000000"/>
+          <w:sz w:val="28"/>
+          <w:szCs w:val="28"/>
+          <w:lang w:bidi="en-US"/>
+        </w:rPr>
       </w:r>
     </w:p>
     <w:p>
@@ -561,7 +694,119 @@
           <w:sz w:val="28"/>
           <w:szCs w:val="28"/>
         </w:rPr>
-        <w:t xml:space="preserve">09.03.04 Программная инженерия</w:t>
+        <w:t xml:space="preserve">по дисциплине</w:t>
+      </w:r>
+      <w:r>
+        <w:rPr>
+          <w:rFonts w:ascii="Times New Roman" w:hAnsi="Times New Roman" w:eastAsia="Times New Roman" w:cs="Times New Roman"/>
+          <w:sz w:val="28"/>
+          <w:szCs w:val="28"/>
+        </w:rPr>
+      </w:r>
+      <w:r>
+        <w:rPr>
+          <w:rFonts w:ascii="Times New Roman" w:hAnsi="Times New Roman" w:eastAsia="Times New Roman" w:cs="Times New Roman"/>
+          <w:sz w:val="28"/>
+          <w:szCs w:val="28"/>
+        </w:rPr>
+      </w:r>
+    </w:p>
+    <w:p>
+      <w:pPr>
+        <w:widowControl w:val="false"/>
+        <w:pBdr/>
+        <w:tabs>
+          <w:tab w:val="left" w:leader="none" w:pos="284"/>
+          <w:tab w:val="left" w:leader="none" w:pos="8222"/>
+        </w:tabs>
+        <w:spacing w:after="0" w:line="360" w:lineRule="auto"/>
+        <w:ind/>
+        <w:jc w:val="center"/>
+        <w:rPr>
+          <w:rFonts w:ascii="Times New Roman" w:hAnsi="Times New Roman" w:eastAsia="Times New Roman" w:cs="Times New Roman"/>
+          <w:sz w:val="28"/>
+          <w:szCs w:val="28"/>
+        </w:rPr>
+      </w:pPr>
+      <w:r>
+        <w:rPr>
+          <w:rFonts w:ascii="Times New Roman" w:hAnsi="Times New Roman" w:eastAsia="Times New Roman" w:cs="Times New Roman"/>
+          <w:sz w:val="28"/>
+          <w:szCs w:val="28"/>
+        </w:rPr>
+        <w:t xml:space="preserve">Технологии программирования</w:t>
+      </w:r>
+      <w:r>
+        <w:rPr>
+          <w:rFonts w:ascii="Times New Roman" w:hAnsi="Times New Roman" w:eastAsia="Times New Roman" w:cs="Times New Roman"/>
+          <w:sz w:val="28"/>
+          <w:szCs w:val="28"/>
+        </w:rPr>
+      </w:r>
+      <w:r>
+        <w:rPr>
+          <w:rFonts w:ascii="Times New Roman" w:hAnsi="Times New Roman" w:eastAsia="Times New Roman" w:cs="Times New Roman"/>
+          <w:sz w:val="28"/>
+          <w:szCs w:val="28"/>
+        </w:rPr>
+      </w:r>
+    </w:p>
+    <w:p>
+      <w:pPr>
+        <w:widowControl w:val="false"/>
+        <w:pBdr/>
+        <w:tabs>
+          <w:tab w:val="left" w:leader="none" w:pos="284"/>
+          <w:tab w:val="left" w:leader="none" w:pos="8222"/>
+        </w:tabs>
+        <w:spacing w:after="0" w:line="360" w:lineRule="auto"/>
+        <w:ind/>
+        <w:jc w:val="center"/>
+        <w:rPr>
+          <w:rFonts w:ascii="Times New Roman" w:hAnsi="Times New Roman" w:eastAsia="Times New Roman" w:cs="Times New Roman"/>
+          <w:sz w:val="28"/>
+          <w:szCs w:val="28"/>
+        </w:rPr>
+      </w:pPr>
+      <w:r>
+        <w:rPr>
+          <w:rFonts w:ascii="Times New Roman" w:hAnsi="Times New Roman" w:eastAsia="Times New Roman" w:cs="Times New Roman"/>
+          <w:sz w:val="28"/>
+          <w:szCs w:val="28"/>
+        </w:rPr>
+        <w:t xml:space="preserve">09</w:t>
+      </w:r>
+      <w:r>
+        <w:rPr>
+          <w:rFonts w:ascii="Times New Roman" w:hAnsi="Times New Roman" w:eastAsia="Times New Roman" w:cs="Times New Roman"/>
+          <w:sz w:val="28"/>
+          <w:szCs w:val="28"/>
+        </w:rPr>
+        <w:t xml:space="preserve">.03.0</w:t>
+      </w:r>
+      <w:r>
+        <w:rPr>
+          <w:rFonts w:ascii="Times New Roman" w:hAnsi="Times New Roman" w:eastAsia="Times New Roman" w:cs="Times New Roman"/>
+          <w:sz w:val="28"/>
+          <w:szCs w:val="28"/>
+        </w:rPr>
+        <w:t xml:space="preserve">4</w:t>
+      </w:r>
+      <w:r>
+        <w:rPr>
+          <w:rFonts w:ascii="Times New Roman" w:hAnsi="Times New Roman" w:eastAsia="Times New Roman" w:cs="Times New Roman"/>
+          <w:sz w:val="28"/>
+          <w:szCs w:val="28"/>
+        </w:rPr>
+        <w:t xml:space="preserve"> </w:t>
+      </w:r>
+      <w:r>
+        <w:rPr>
+          <w:rFonts w:ascii="Times New Roman" w:hAnsi="Times New Roman" w:eastAsia="Times New Roman" w:cs="Times New Roman"/>
+          <w:sz w:val="28"/>
+          <w:szCs w:val="28"/>
+        </w:rPr>
+        <w:t xml:space="preserve">Программная инженерия</w:t>
       </w:r>
       <w:r>
         <w:rPr>
@@ -620,484 +865,201 @@
     </w:p>
     <w:p>
       <w:pPr>
-        <w:pStyle w:val="984"/>
-        <w:pBdr/>
-        <w:spacing w:before="120" w:line="240" w:lineRule="auto"/>
-        <w:ind/>
-        <w:rPr>
-          <w:rFonts w:ascii="Times New Roman" w:hAnsi="Times New Roman" w:cs="Times New Roman"/>
+        <w:widowControl w:val="false"/>
+        <w:pBdr/>
+        <w:tabs>
+          <w:tab w:val="left" w:leader="none" w:pos="284"/>
+          <w:tab w:val="left" w:leader="none" w:pos="8222"/>
+        </w:tabs>
+        <w:spacing w:after="0" w:line="240" w:lineRule="auto"/>
+        <w:ind/>
+        <w:jc w:val="center"/>
+        <w:rPr>
+          <w:rFonts w:ascii="Times New Roman" w:hAnsi="Times New Roman" w:eastAsia="Times New Roman" w:cs="Times New Roman"/>
           <w:i/>
+          <w:color w:val="000000"/>
           <w:sz w:val="28"/>
           <w:szCs w:val="28"/>
-        </w:rPr>
-      </w:pPr>
-      <w:r>
-        <w:rPr>
-          <w:rFonts w:ascii="Times New Roman" w:hAnsi="Times New Roman" w:cs="Times New Roman"/>
+          <w:lang w:bidi="en-US"/>
+        </w:rPr>
+      </w:pPr>
+      <w:r>
+        <w:rPr>
+          <w:rFonts w:ascii="Times New Roman" w:hAnsi="Times New Roman" w:eastAsia="Times New Roman" w:cs="Times New Roman"/>
           <w:i/>
+          <w:color w:val="000000"/>
           <w:sz w:val="28"/>
           <w:szCs w:val="28"/>
-        </w:rPr>
-      </w:r>
-      <w:r>
-        <w:rPr>
-          <w:rFonts w:ascii="Times New Roman" w:hAnsi="Times New Roman" w:cs="Times New Roman"/>
+          <w:lang w:bidi="en-US"/>
+        </w:rPr>
+      </w:r>
+      <w:r>
+        <w:rPr>
+          <w:rFonts w:ascii="Times New Roman" w:hAnsi="Times New Roman" w:eastAsia="Times New Roman" w:cs="Times New Roman"/>
           <w:i/>
+          <w:color w:val="000000"/>
           <w:sz w:val="28"/>
           <w:szCs w:val="28"/>
-        </w:rPr>
-      </w:r>
-      <w:r>
-        <w:rPr>
-          <w:rFonts w:ascii="Times New Roman" w:hAnsi="Times New Roman" w:cs="Times New Roman"/>
+          <w:lang w:bidi="en-US"/>
+        </w:rPr>
+      </w:r>
+      <w:r>
+        <w:rPr>
+          <w:rFonts w:ascii="Times New Roman" w:hAnsi="Times New Roman" w:eastAsia="Times New Roman" w:cs="Times New Roman"/>
           <w:i/>
+          <w:color w:val="000000"/>
           <w:sz w:val="28"/>
           <w:szCs w:val="28"/>
+          <w:lang w:bidi="en-US"/>
         </w:rPr>
       </w:r>
     </w:p>
     <w:p>
       <w:pPr>
-        <w:pStyle w:val="984"/>
-        <w:pBdr/>
-        <w:spacing w:before="120" w:line="240" w:lineRule="auto"/>
-        <w:ind/>
-        <w:rPr>
-          <w:rFonts w:ascii="Times New Roman" w:hAnsi="Times New Roman" w:cs="Times New Roman"/>
-          <w:i/>
+        <w:widowControl w:val="false"/>
+        <w:pBdr/>
+        <w:tabs>
+          <w:tab w:val="left" w:leader="none" w:pos="284"/>
+          <w:tab w:val="left" w:leader="none" w:pos="8222"/>
+        </w:tabs>
+        <w:spacing w:after="0" w:line="240" w:lineRule="auto"/>
+        <w:ind/>
+        <w:jc w:val="center"/>
+        <w:rPr>
+          <w:rFonts w:ascii="Times New Roman" w:hAnsi="Times New Roman" w:eastAsia="Times New Roman" w:cs="Times New Roman"/>
+          <w:color w:val="000000"/>
           <w:sz w:val="28"/>
           <w:szCs w:val="28"/>
-        </w:rPr>
-      </w:pPr>
-      <w:r>
-        <w:rPr>
-          <w:rFonts w:ascii="Times New Roman" w:hAnsi="Times New Roman" w:cs="Times New Roman"/>
-          <w:i/>
+          <w:lang w:bidi="en-US"/>
+        </w:rPr>
+      </w:pPr>
+      <w:r>
+        <w:rPr>
+          <w:rFonts w:ascii="Times New Roman" w:hAnsi="Times New Roman" w:eastAsia="Times New Roman" w:cs="Times New Roman"/>
+          <w:color w:val="000000"/>
           <w:sz w:val="28"/>
           <w:szCs w:val="28"/>
-        </w:rPr>
-      </w:r>
-      <w:r>
-        <w:rPr>
-          <w:rFonts w:ascii="Times New Roman" w:hAnsi="Times New Roman" w:cs="Times New Roman"/>
-          <w:i/>
+          <w:lang w:bidi="en-US"/>
+        </w:rPr>
+      </w:r>
+      <w:r>
+        <w:rPr>
+          <w:rFonts w:ascii="Times New Roman" w:hAnsi="Times New Roman" w:eastAsia="Times New Roman" w:cs="Times New Roman"/>
+          <w:color w:val="000000"/>
           <w:sz w:val="28"/>
           <w:szCs w:val="28"/>
-        </w:rPr>
-      </w:r>
-      <w:r>
-        <w:rPr>
-          <w:rFonts w:ascii="Times New Roman" w:hAnsi="Times New Roman" w:cs="Times New Roman"/>
-          <w:i/>
+          <w:lang w:bidi="en-US"/>
+        </w:rPr>
+      </w:r>
+      <w:r>
+        <w:rPr>
+          <w:rFonts w:ascii="Times New Roman" w:hAnsi="Times New Roman" w:eastAsia="Times New Roman" w:cs="Times New Roman"/>
+          <w:color w:val="000000"/>
           <w:sz w:val="28"/>
           <w:szCs w:val="28"/>
+          <w:lang w:bidi="en-US"/>
         </w:rPr>
       </w:r>
     </w:p>
     <w:p>
       <w:pPr>
-        <w:pStyle w:val="984"/>
-        <w:pBdr/>
-        <w:spacing w:before="120" w:line="240" w:lineRule="auto"/>
-        <w:ind/>
-        <w:rPr>
-          <w:rFonts w:ascii="Times New Roman" w:hAnsi="Times New Roman" w:cs="Times New Roman"/>
-          <w:i/>
+        <w:widowControl w:val="false"/>
+        <w:pBdr/>
+        <w:tabs>
+          <w:tab w:val="left" w:leader="none" w:pos="284"/>
+          <w:tab w:val="left" w:leader="none" w:pos="8222"/>
+        </w:tabs>
+        <w:spacing w:after="0" w:line="240" w:lineRule="auto"/>
+        <w:ind/>
+        <w:jc w:val="center"/>
+        <w:rPr>
+          <w:rFonts w:ascii="Times New Roman" w:hAnsi="Times New Roman" w:eastAsia="Times New Roman" w:cs="Times New Roman"/>
+          <w:color w:val="000000"/>
           <w:sz w:val="28"/>
           <w:szCs w:val="28"/>
-        </w:rPr>
-      </w:pPr>
-      <w:r>
-        <w:rPr>
-          <w:rFonts w:ascii="Times New Roman" w:hAnsi="Times New Roman" w:cs="Times New Roman"/>
-          <w:i/>
+          <w:lang w:bidi="en-US"/>
+        </w:rPr>
+      </w:pPr>
+      <w:r>
+        <w:rPr>
+          <w:rFonts w:ascii="Times New Roman" w:hAnsi="Times New Roman" w:eastAsia="Times New Roman" w:cs="Times New Roman"/>
+          <w:color w:val="000000"/>
           <w:sz w:val="28"/>
           <w:szCs w:val="28"/>
-        </w:rPr>
-      </w:r>
-      <w:r>
-        <w:rPr>
-          <w:rFonts w:ascii="Times New Roman" w:hAnsi="Times New Roman" w:cs="Times New Roman"/>
-          <w:i/>
+          <w:lang w:bidi="en-US"/>
+        </w:rPr>
+      </w:r>
+      <w:r>
+        <w:rPr>
+          <w:rFonts w:ascii="Times New Roman" w:hAnsi="Times New Roman" w:eastAsia="Times New Roman" w:cs="Times New Roman"/>
+          <w:color w:val="000000"/>
           <w:sz w:val="28"/>
           <w:szCs w:val="28"/>
-        </w:rPr>
-      </w:r>
-      <w:r>
-        <w:rPr>
-          <w:rFonts w:ascii="Times New Roman" w:hAnsi="Times New Roman" w:cs="Times New Roman"/>
-          <w:i/>
+          <w:lang w:bidi="en-US"/>
+        </w:rPr>
+      </w:r>
+      <w:r>
+        <w:rPr>
+          <w:rFonts w:ascii="Times New Roman" w:hAnsi="Times New Roman" w:eastAsia="Times New Roman" w:cs="Times New Roman"/>
+          <w:color w:val="000000"/>
           <w:sz w:val="28"/>
           <w:szCs w:val="28"/>
+          <w:lang w:bidi="en-US"/>
         </w:rPr>
       </w:r>
     </w:p>
     <w:p>
       <w:pPr>
-        <w:pStyle w:val="984"/>
-        <w:pBdr/>
-        <w:spacing w:before="120" w:line="240" w:lineRule="auto"/>
-        <w:ind/>
-        <w:rPr>
-          <w:rFonts w:ascii="Times New Roman" w:hAnsi="Times New Roman" w:cs="Times New Roman"/>
-          <w:i/>
+        <w:widowControl w:val="false"/>
+        <w:pBdr/>
+        <w:tabs>
+          <w:tab w:val="left" w:leader="none" w:pos="284"/>
+          <w:tab w:val="left" w:leader="none" w:pos="8222"/>
+        </w:tabs>
+        <w:spacing w:after="0" w:line="240" w:lineRule="auto"/>
+        <w:ind/>
+        <w:jc w:val="center"/>
+        <w:rPr>
+          <w:rFonts w:ascii="Times New Roman" w:hAnsi="Times New Roman" w:eastAsia="Times New Roman" w:cs="Times New Roman"/>
+          <w:color w:val="000000"/>
           <w:sz w:val="28"/>
           <w:szCs w:val="28"/>
-        </w:rPr>
-      </w:pPr>
-      <w:r>
-        <w:rPr>
-          <w:rFonts w:ascii="Times New Roman" w:hAnsi="Times New Roman" w:cs="Times New Roman"/>
-          <w:i/>
+          <w:lang w:bidi="en-US"/>
+        </w:rPr>
+      </w:pPr>
+      <w:r>
+        <w:rPr>
+          <w:rFonts w:ascii="Times New Roman" w:hAnsi="Times New Roman" w:eastAsia="Times New Roman" w:cs="Times New Roman"/>
+          <w:color w:val="000000"/>
           <w:sz w:val="28"/>
           <w:szCs w:val="28"/>
-        </w:rPr>
-      </w:r>
-      <w:r>
-        <w:rPr>
-          <w:rFonts w:ascii="Times New Roman" w:hAnsi="Times New Roman" w:cs="Times New Roman"/>
-          <w:i/>
+          <w:lang w:bidi="en-US"/>
+        </w:rPr>
+      </w:r>
+      <w:r>
+        <w:rPr>
+          <w:rFonts w:ascii="Times New Roman" w:hAnsi="Times New Roman" w:eastAsia="Times New Roman" w:cs="Times New Roman"/>
+          <w:color w:val="000000"/>
           <w:sz w:val="28"/>
           <w:szCs w:val="28"/>
-        </w:rPr>
-      </w:r>
-      <w:r>
-        <w:rPr>
-          <w:rFonts w:ascii="Times New Roman" w:hAnsi="Times New Roman" w:cs="Times New Roman"/>
-          <w:i/>
+          <w:lang w:bidi="en-US"/>
+        </w:rPr>
+      </w:r>
+      <w:r>
+        <w:rPr>
+          <w:rFonts w:ascii="Times New Roman" w:hAnsi="Times New Roman" w:eastAsia="Times New Roman" w:cs="Times New Roman"/>
+          <w:color w:val="000000"/>
           <w:sz w:val="28"/>
           <w:szCs w:val="28"/>
+          <w:lang w:bidi="en-US"/>
         </w:rPr>
       </w:r>
     </w:p>
     <w:p>
       <w:pPr>
         <w:pBdr/>
-        <w:spacing/>
-        <w:ind/>
-        <w:rPr>
-          <w:rFonts w:ascii="Times New Roman" w:hAnsi="Times New Roman" w:cs="Times New Roman"/>
-          <w:sz w:val="28"/>
-          <w:szCs w:val="28"/>
-        </w:rPr>
-      </w:pPr>
-      <w:r>
-        <w:rPr>
-          <w:rFonts w:ascii="Times New Roman" w:hAnsi="Times New Roman" w:cs="Times New Roman"/>
-          <w:sz w:val="28"/>
-          <w:szCs w:val="28"/>
-        </w:rPr>
-        <w:t xml:space="preserve">Зав. кафедрой __________С.Д. Махортов, д. ф.-м. н., профессор _</w:t>
-      </w:r>
-      <w:r>
-        <w:rPr>
-          <w:rFonts w:ascii="Times New Roman" w:hAnsi="Times New Roman" w:cs="Times New Roman"/>
-          <w:sz w:val="28"/>
-          <w:szCs w:val="28"/>
-        </w:rPr>
-        <w:t xml:space="preserve">_._</w:t>
-      </w:r>
-      <w:r>
-        <w:rPr>
-          <w:rFonts w:ascii="Times New Roman" w:hAnsi="Times New Roman" w:cs="Times New Roman"/>
-          <w:sz w:val="28"/>
-          <w:szCs w:val="28"/>
-        </w:rPr>
-        <w:t xml:space="preserve">_.20__</w:t>
-      </w:r>
-      <w:r>
-        <w:rPr>
-          <w:rFonts w:ascii="Times New Roman" w:hAnsi="Times New Roman" w:cs="Times New Roman"/>
-          <w:sz w:val="28"/>
-          <w:szCs w:val="28"/>
-        </w:rPr>
-      </w:r>
-      <w:r>
-        <w:rPr>
-          <w:rFonts w:ascii="Times New Roman" w:hAnsi="Times New Roman" w:cs="Times New Roman"/>
-          <w:sz w:val="28"/>
-          <w:szCs w:val="28"/>
-        </w:rPr>
-      </w:r>
-    </w:p>
-    <w:p>
-      <w:pPr>
-        <w:pBdr/>
-        <w:spacing/>
-        <w:ind/>
-        <w:rPr>
-          <w:rFonts w:ascii="Times New Roman" w:hAnsi="Times New Roman" w:cs="Times New Roman"/>
-          <w:sz w:val="28"/>
-          <w:szCs w:val="28"/>
-        </w:rPr>
-      </w:pPr>
-      <w:r>
-        <w:rPr>
-          <w:rFonts w:ascii="Times New Roman" w:hAnsi="Times New Roman" w:cs="Times New Roman"/>
-          <w:sz w:val="28"/>
-          <w:szCs w:val="28"/>
-        </w:rPr>
-        <w:t xml:space="preserve">Обучающийся __________В.Н. Ремезов, 3 курс, д/о</w:t>
-      </w:r>
-      <w:r>
-        <w:rPr>
-          <w:rFonts w:ascii="Times New Roman" w:hAnsi="Times New Roman" w:cs="Times New Roman"/>
-          <w:sz w:val="28"/>
-          <w:szCs w:val="28"/>
-        </w:rPr>
-      </w:r>
-      <w:r>
-        <w:rPr>
-          <w:rFonts w:ascii="Times New Roman" w:hAnsi="Times New Roman" w:cs="Times New Roman"/>
-          <w:sz w:val="28"/>
-          <w:szCs w:val="28"/>
-        </w:rPr>
-      </w:r>
-    </w:p>
-    <w:p>
-      <w:pPr>
-        <w:pBdr/>
-        <w:spacing/>
-        <w:ind/>
-        <w:rPr>
-          <w:rFonts w:ascii="Times New Roman" w:hAnsi="Times New Roman" w:cs="Times New Roman"/>
-          <w:sz w:val="28"/>
-          <w:szCs w:val="28"/>
-        </w:rPr>
-      </w:pPr>
-      <w:r>
-        <w:rPr>
-          <w:rFonts w:ascii="Times New Roman" w:hAnsi="Times New Roman" w:cs="Times New Roman"/>
-          <w:sz w:val="28"/>
-          <w:szCs w:val="28"/>
-        </w:rPr>
-        <w:t xml:space="preserve">Обучающийся __________Д.В. Бучнев 3 курс, д/о</w:t>
-      </w:r>
-      <w:r>
-        <w:rPr>
-          <w:rFonts w:ascii="Times New Roman" w:hAnsi="Times New Roman" w:cs="Times New Roman"/>
-          <w:sz w:val="28"/>
-          <w:szCs w:val="28"/>
-        </w:rPr>
-      </w:r>
-      <w:r>
-        <w:rPr>
-          <w:rFonts w:ascii="Times New Roman" w:hAnsi="Times New Roman" w:cs="Times New Roman"/>
-          <w:sz w:val="28"/>
-          <w:szCs w:val="28"/>
-        </w:rPr>
-      </w:r>
-    </w:p>
-    <w:p>
-      <w:pPr>
-        <w:pBdr/>
-        <w:spacing/>
-        <w:ind/>
-        <w:rPr>
-          <w:rFonts w:ascii="Times New Roman" w:hAnsi="Times New Roman" w:cs="Times New Roman"/>
-          <w:sz w:val="28"/>
-          <w:szCs w:val="28"/>
-        </w:rPr>
-      </w:pPr>
-      <w:r>
-        <w:rPr>
-          <w:rFonts w:ascii="Times New Roman" w:hAnsi="Times New Roman" w:cs="Times New Roman"/>
-          <w:sz w:val="28"/>
-          <w:szCs w:val="28"/>
-        </w:rPr>
-        <w:t xml:space="preserve">Обучающийся __________Е.А. Клоков, 3 курс, д/о</w:t>
-      </w:r>
-      <w:r>
-        <w:rPr>
-          <w:rFonts w:ascii="Times New Roman" w:hAnsi="Times New Roman" w:cs="Times New Roman"/>
-          <w:sz w:val="28"/>
-          <w:szCs w:val="28"/>
-        </w:rPr>
-      </w:r>
-      <w:r>
-        <w:rPr>
-          <w:rFonts w:ascii="Times New Roman" w:hAnsi="Times New Roman" w:cs="Times New Roman"/>
-          <w:sz w:val="28"/>
-          <w:szCs w:val="28"/>
-        </w:rPr>
-      </w:r>
-    </w:p>
-    <w:p>
-      <w:pPr>
-        <w:pBdr/>
-        <w:spacing/>
-        <w:ind/>
-        <w:rPr>
-          <w:rFonts w:ascii="Times New Roman" w:hAnsi="Times New Roman" w:cs="Times New Roman"/>
-          <w:sz w:val="28"/>
-          <w:szCs w:val="28"/>
-        </w:rPr>
-      </w:pPr>
-      <w:r>
-        <w:rPr>
-          <w:rFonts w:ascii="Times New Roman" w:hAnsi="Times New Roman" w:cs="Times New Roman"/>
-          <w:sz w:val="28"/>
-          <w:szCs w:val="28"/>
-        </w:rPr>
-        <w:t xml:space="preserve">Руководитель __________В.С. Тарасов, ст. преподаватель</w:t>
-      </w:r>
-      <w:r>
-        <w:rPr>
-          <w:rFonts w:ascii="Times New Roman" w:hAnsi="Times New Roman" w:cs="Times New Roman"/>
-          <w:sz w:val="28"/>
-          <w:szCs w:val="28"/>
-        </w:rPr>
-      </w:r>
-      <w:r>
-        <w:rPr>
-          <w:rFonts w:ascii="Times New Roman" w:hAnsi="Times New Roman" w:cs="Times New Roman"/>
-          <w:sz w:val="28"/>
-          <w:szCs w:val="28"/>
-        </w:rPr>
-      </w:r>
-    </w:p>
-    <w:p>
-      <w:pPr>
-        <w:pBdr/>
-        <w:spacing/>
-        <w:ind/>
-        <w:jc w:val="center"/>
-        <w:rPr>
-          <w:rFonts w:ascii="Times New Roman" w:hAnsi="Times New Roman" w:cs="Times New Roman"/>
-          <w:sz w:val="28"/>
-          <w:szCs w:val="28"/>
-        </w:rPr>
-      </w:pPr>
-      <w:r>
-        <w:rPr>
-          <w:rFonts w:ascii="Times New Roman" w:hAnsi="Times New Roman" w:cs="Times New Roman"/>
-          <w:sz w:val="28"/>
-          <w:szCs w:val="28"/>
-        </w:rPr>
-      </w:r>
-      <w:r>
-        <w:rPr>
-          <w:rFonts w:ascii="Times New Roman" w:hAnsi="Times New Roman" w:cs="Times New Roman"/>
-          <w:sz w:val="28"/>
-          <w:szCs w:val="28"/>
-        </w:rPr>
-      </w:r>
-      <w:r>
-        <w:rPr>
-          <w:rFonts w:ascii="Times New Roman" w:hAnsi="Times New Roman" w:cs="Times New Roman"/>
-          <w:sz w:val="28"/>
-          <w:szCs w:val="28"/>
-        </w:rPr>
-      </w:r>
-    </w:p>
-    <w:p>
-      <w:pPr>
-        <w:pBdr/>
-        <w:spacing/>
-        <w:ind/>
-        <w:jc w:val="center"/>
-        <w:rPr>
-          <w:rFonts w:ascii="Times New Roman" w:hAnsi="Times New Roman" w:cs="Times New Roman"/>
-          <w:sz w:val="28"/>
-          <w:szCs w:val="28"/>
-        </w:rPr>
-      </w:pPr>
-      <w:r>
-        <w:rPr>
-          <w:rFonts w:ascii="Times New Roman" w:hAnsi="Times New Roman" w:cs="Times New Roman"/>
-          <w:sz w:val="28"/>
-          <w:szCs w:val="28"/>
-        </w:rPr>
-      </w:r>
-      <w:r>
-        <w:rPr>
-          <w:rFonts w:ascii="Times New Roman" w:hAnsi="Times New Roman" w:cs="Times New Roman"/>
-          <w:sz w:val="28"/>
-          <w:szCs w:val="28"/>
-        </w:rPr>
-      </w:r>
-      <w:r>
-        <w:rPr>
-          <w:rFonts w:ascii="Times New Roman" w:hAnsi="Times New Roman" w:cs="Times New Roman"/>
-          <w:sz w:val="28"/>
-          <w:szCs w:val="28"/>
-        </w:rPr>
-      </w:r>
-    </w:p>
-    <w:p>
-      <w:pPr>
-        <w:pBdr/>
-        <w:spacing/>
-        <w:ind/>
-        <w:jc w:val="center"/>
-        <w:rPr>
-          <w:rFonts w:ascii="Times New Roman" w:hAnsi="Times New Roman" w:cs="Times New Roman"/>
-          <w:sz w:val="28"/>
-          <w:szCs w:val="28"/>
-        </w:rPr>
-      </w:pPr>
-      <w:r>
-        <w:rPr>
-          <w:rFonts w:ascii="Times New Roman" w:hAnsi="Times New Roman" w:cs="Times New Roman"/>
-          <w:sz w:val="28"/>
-          <w:szCs w:val="28"/>
-        </w:rPr>
-      </w:r>
-      <w:r>
-        <w:rPr>
-          <w:rFonts w:ascii="Times New Roman" w:hAnsi="Times New Roman" w:cs="Times New Roman"/>
-          <w:sz w:val="28"/>
-          <w:szCs w:val="28"/>
-        </w:rPr>
-      </w:r>
-      <w:r>
-        <w:rPr>
-          <w:rFonts w:ascii="Times New Roman" w:hAnsi="Times New Roman" w:cs="Times New Roman"/>
-          <w:sz w:val="28"/>
-          <w:szCs w:val="28"/>
-        </w:rPr>
-      </w:r>
-    </w:p>
-    <w:p>
-      <w:pPr>
-        <w:pBdr/>
-        <w:spacing/>
-        <w:ind/>
-        <w:jc w:val="center"/>
-        <w:rPr>
-          <w:rFonts w:ascii="Times New Roman" w:hAnsi="Times New Roman" w:cs="Times New Roman"/>
-          <w:sz w:val="28"/>
-          <w:szCs w:val="28"/>
-        </w:rPr>
-      </w:pPr>
-      <w:r>
-        <w:rPr>
-          <w:rFonts w:ascii="Times New Roman" w:hAnsi="Times New Roman" w:cs="Times New Roman"/>
-          <w:sz w:val="28"/>
-          <w:szCs w:val="28"/>
-        </w:rPr>
-      </w:r>
-      <w:r>
-        <w:rPr>
-          <w:rFonts w:ascii="Times New Roman" w:hAnsi="Times New Roman" w:cs="Times New Roman"/>
-          <w:sz w:val="28"/>
-          <w:szCs w:val="28"/>
-        </w:rPr>
-      </w:r>
-      <w:r>
-        <w:rPr>
-          <w:rFonts w:ascii="Times New Roman" w:hAnsi="Times New Roman" w:cs="Times New Roman"/>
-          <w:sz w:val="28"/>
-          <w:szCs w:val="28"/>
-        </w:rPr>
-      </w:r>
-    </w:p>
-    <w:p>
-      <w:pPr>
-        <w:pBdr/>
-        <w:spacing w:after="0" w:line="240" w:lineRule="auto"/>
-        <w:ind/>
-        <w:jc w:val="center"/>
+        <w:spacing w:line="240" w:lineRule="auto"/>
+        <w:ind/>
         <w:rPr>
           <w:rFonts w:ascii="Times New Roman" w:hAnsi="Times New Roman" w:eastAsia="Calibri" w:cs="Times New Roman"/>
           <w:color w:val="000000"/>
@@ -1112,6 +1074,7 @@
           <w:sz w:val="28"/>
           <w:szCs w:val="28"/>
         </w:rPr>
+        <w:t xml:space="preserve">Преподаватель ____________ В.С. Тарасов, ст. преподаватель        __.__.20__</w:t>
       </w:r>
       <w:r>
         <w:rPr>
@@ -1133,9 +1096,8 @@
     <w:p>
       <w:pPr>
         <w:pBdr/>
-        <w:spacing w:after="0" w:line="240" w:lineRule="auto"/>
-        <w:ind/>
-        <w:jc w:val="center"/>
+        <w:spacing/>
+        <w:ind/>
         <w:rPr>
           <w:rFonts w:ascii="Times New Roman" w:hAnsi="Times New Roman" w:eastAsia="Calibri" w:cs="Times New Roman"/>
           <w:color w:val="000000"/>
@@ -1150,6 +1112,7 @@
           <w:sz w:val="28"/>
           <w:szCs w:val="28"/>
         </w:rPr>
+        <w:t xml:space="preserve">Обучающийся</w:t>
       </w:r>
       <w:r>
         <w:rPr>
@@ -1158,6 +1121,7 @@
           <w:sz w:val="28"/>
           <w:szCs w:val="28"/>
         </w:rPr>
+        <w:t xml:space="preserve"> _</w:t>
       </w:r>
       <w:r>
         <w:rPr>
@@ -1166,21 +1130,44 @@
           <w:sz w:val="28"/>
           <w:szCs w:val="28"/>
         </w:rPr>
-      </w:r>
-    </w:p>
-    <w:p>
-      <w:pPr>
-        <w:pBdr/>
-        <w:spacing w:after="0" w:line="240" w:lineRule="auto"/>
-        <w:ind/>
-        <w:jc w:val="center"/>
+        <w:t xml:space="preserve">____________</w:t>
+      </w:r>
+      <w:r>
         <w:rPr>
           <w:rFonts w:ascii="Times New Roman" w:hAnsi="Times New Roman" w:eastAsia="Calibri" w:cs="Times New Roman"/>
           <w:color w:val="000000"/>
           <w:sz w:val="28"/>
           <w:szCs w:val="28"/>
         </w:rPr>
-      </w:pPr>
+        <w:t xml:space="preserve"> </w:t>
+      </w:r>
+      <w:r>
+        <w:rPr>
+          <w:rFonts w:ascii="Times New Roman" w:hAnsi="Times New Roman" w:eastAsia="Times New Roman"/>
+          <w:color w:val="000000"/>
+          <w:sz w:val="28"/>
+          <w:szCs w:val="28"/>
+        </w:rPr>
+        <w:t xml:space="preserve">В.Н</w:t>
+      </w:r>
+      <w:r>
+        <w:rPr>
+          <w:rFonts w:ascii="Times New Roman" w:hAnsi="Times New Roman" w:eastAsia="Times New Roman"/>
+          <w:color w:val="000000"/>
+          <w:sz w:val="28"/>
+          <w:szCs w:val="28"/>
+        </w:rPr>
+        <w:t xml:space="preserve">. Ремезов</w:t>
+      </w:r>
+      <w:r>
+        <w:rPr>
+          <w:rFonts w:ascii="Times New Roman" w:hAnsi="Times New Roman" w:eastAsia="Times New Roman"/>
+          <w:color w:val="000000"/>
+          <w:sz w:val="28"/>
+          <w:szCs w:val="28"/>
+        </w:rPr>
+        <w:t xml:space="preserve">, 3 курс, д/о</w:t>
+      </w:r>
       <w:r>
         <w:rPr>
           <w:rFonts w:ascii="Times New Roman" w:hAnsi="Times New Roman" w:eastAsia="Calibri" w:cs="Times New Roman"/>
@@ -1197,6 +1184,19 @@
           <w:szCs w:val="28"/>
         </w:rPr>
       </w:r>
+    </w:p>
+    <w:p>
+      <w:pPr>
+        <w:pBdr/>
+        <w:spacing/>
+        <w:ind/>
+        <w:rPr>
+          <w:rFonts w:ascii="Times New Roman" w:hAnsi="Times New Roman" w:eastAsia="Times New Roman"/>
+          <w:color w:val="000000"/>
+          <w:sz w:val="26"/>
+          <w:szCs w:val="26"/>
+        </w:rPr>
+      </w:pPr>
       <w:r>
         <w:rPr>
           <w:rFonts w:ascii="Times New Roman" w:hAnsi="Times New Roman" w:eastAsia="Calibri" w:cs="Times New Roman"/>
@@ -1204,21 +1204,17 @@
           <w:sz w:val="28"/>
           <w:szCs w:val="28"/>
         </w:rPr>
-      </w:r>
-    </w:p>
-    <w:p>
-      <w:pPr>
-        <w:pBdr/>
-        <w:spacing w:after="0" w:line="240" w:lineRule="auto"/>
-        <w:ind/>
-        <w:jc w:val="center"/>
+        <w:t xml:space="preserve">Обучающийся</w:t>
+      </w:r>
+      <w:r>
         <w:rPr>
           <w:rFonts w:ascii="Times New Roman" w:hAnsi="Times New Roman" w:eastAsia="Calibri" w:cs="Times New Roman"/>
           <w:color w:val="000000"/>
           <w:sz w:val="28"/>
           <w:szCs w:val="28"/>
         </w:rPr>
-      </w:pPr>
+        <w:t xml:space="preserve"> _</w:t>
+      </w:r>
       <w:r>
         <w:rPr>
           <w:rFonts w:ascii="Times New Roman" w:hAnsi="Times New Roman" w:eastAsia="Calibri" w:cs="Times New Roman"/>
@@ -1226,6 +1222,7 @@
           <w:sz w:val="28"/>
           <w:szCs w:val="28"/>
         </w:rPr>
+        <w:t xml:space="preserve">____________</w:t>
       </w:r>
       <w:r>
         <w:rPr>
@@ -1234,29 +1231,64 @@
           <w:sz w:val="28"/>
           <w:szCs w:val="28"/>
         </w:rPr>
-      </w:r>
-      <w:r>
+        <w:t xml:space="preserve"> </w:t>
+      </w:r>
+      <w:r>
+        <w:rPr>
+          <w:rFonts w:ascii="Times New Roman" w:hAnsi="Times New Roman" w:eastAsia="Times New Roman"/>
+          <w:color w:val="000000"/>
+          <w:sz w:val="28"/>
+          <w:szCs w:val="28"/>
+        </w:rPr>
+        <w:t xml:space="preserve">Д.В. Бучнев</w:t>
+      </w:r>
+      <w:r>
+        <w:rPr>
+          <w:rFonts w:ascii="Times New Roman" w:hAnsi="Times New Roman" w:eastAsia="Times New Roman"/>
+          <w:color w:val="000000"/>
+          <w:sz w:val="28"/>
+          <w:szCs w:val="28"/>
+        </w:rPr>
+        <w:t xml:space="preserve">, 3 курс, д/о</w:t>
+      </w:r>
+      <w:r>
+        <w:rPr>
+          <w:rFonts w:ascii="Times New Roman" w:hAnsi="Times New Roman" w:eastAsia="Times New Roman"/>
+          <w:color w:val="000000"/>
+          <w:sz w:val="26"/>
+          <w:szCs w:val="26"/>
+        </w:rPr>
+      </w:r>
+      <w:r>
+        <w:rPr>
+          <w:rFonts w:ascii="Times New Roman" w:hAnsi="Times New Roman" w:eastAsia="Times New Roman"/>
+          <w:color w:val="000000"/>
+          <w:sz w:val="26"/>
+          <w:szCs w:val="26"/>
+        </w:rPr>
+      </w:r>
+    </w:p>
+    <w:p>
+      <w:pPr>
+        <w:pBdr/>
+        <w:spacing/>
+        <w:ind/>
         <w:rPr>
           <w:rFonts w:ascii="Times New Roman" w:hAnsi="Times New Roman" w:eastAsia="Calibri" w:cs="Times New Roman"/>
           <w:color w:val="000000"/>
           <w:sz w:val="28"/>
           <w:szCs w:val="28"/>
         </w:rPr>
-      </w:r>
-    </w:p>
-    <w:p>
-      <w:pPr>
-        <w:pBdr/>
-        <w:spacing/>
-        <w:ind/>
-        <w:jc w:val="center"/>
+      </w:pPr>
+      <w:r>
         <w:rPr>
           <w:rFonts w:ascii="Times New Roman" w:hAnsi="Times New Roman" w:eastAsia="Calibri" w:cs="Times New Roman"/>
           <w:color w:val="000000"/>
           <w:sz w:val="28"/>
           <w:szCs w:val="28"/>
         </w:rPr>
-      </w:pPr>
+        <w:t xml:space="preserve">Обучающийся</w:t>
+      </w:r>
       <w:r>
         <w:rPr>
           <w:rFonts w:ascii="Times New Roman" w:hAnsi="Times New Roman" w:eastAsia="Calibri" w:cs="Times New Roman"/>
@@ -1264,15 +1296,7 @@
           <w:sz w:val="28"/>
           <w:szCs w:val="28"/>
         </w:rPr>
-        <w:t xml:space="preserve">Воронеж 2024</w:t>
-      </w:r>
-      <w:r>
-        <w:rPr>
-          <w:rFonts w:ascii="Times New Roman" w:hAnsi="Times New Roman" w:eastAsia="Cambria" w:cs="Times New Roman"/>
-          <w:sz w:val="28"/>
-          <w:szCs w:val="28"/>
-        </w:rPr>
-        <w:br w:type="page" w:clear="all"/>
+        <w:t xml:space="preserve"> _</w:t>
       </w:r>
       <w:r>
         <w:rPr>
@@ -1281,6 +1305,7 @@
           <w:sz w:val="28"/>
           <w:szCs w:val="28"/>
         </w:rPr>
+        <w:t xml:space="preserve">____________</w:t>
       </w:r>
       <w:r>
         <w:rPr>
@@ -1288,6 +1313,349 @@
           <w:color w:val="000000"/>
           <w:sz w:val="28"/>
           <w:szCs w:val="28"/>
+        </w:rPr>
+        <w:t xml:space="preserve"> </w:t>
+      </w:r>
+      <w:r>
+        <w:rPr>
+          <w:rFonts w:ascii="Times New Roman" w:hAnsi="Times New Roman" w:eastAsia="Times New Roman"/>
+          <w:color w:val="000000"/>
+          <w:sz w:val="28"/>
+          <w:szCs w:val="28"/>
+        </w:rPr>
+        <w:t xml:space="preserve">Е.А. Клоков</w:t>
+      </w:r>
+      <w:r>
+        <w:rPr>
+          <w:rFonts w:ascii="Times New Roman" w:hAnsi="Times New Roman" w:eastAsia="Times New Roman"/>
+          <w:color w:val="000000"/>
+          <w:sz w:val="28"/>
+          <w:szCs w:val="28"/>
+        </w:rPr>
+        <w:t xml:space="preserve">, 3 курс, д/о</w:t>
+      </w:r>
+      <w:r>
+        <w:rPr>
+          <w:rFonts w:ascii="Times New Roman" w:hAnsi="Times New Roman" w:eastAsia="Calibri" w:cs="Times New Roman"/>
+          <w:color w:val="000000"/>
+          <w:sz w:val="28"/>
+          <w:szCs w:val="28"/>
+        </w:rPr>
+      </w:r>
+      <w:r>
+        <w:rPr>
+          <w:rFonts w:ascii="Times New Roman" w:hAnsi="Times New Roman" w:eastAsia="Calibri" w:cs="Times New Roman"/>
+          <w:color w:val="000000"/>
+          <w:sz w:val="28"/>
+          <w:szCs w:val="28"/>
+        </w:rPr>
+      </w:r>
+    </w:p>
+    <w:p>
+      <w:pPr>
+        <w:pBdr/>
+        <w:spacing/>
+        <w:ind/>
+        <w:rPr>
+          <w:rFonts w:ascii="Times New Roman" w:hAnsi="Times New Roman" w:eastAsia="Calibri" w:cs="Times New Roman"/>
+          <w:color w:val="000000"/>
+          <w:sz w:val="28"/>
+          <w:szCs w:val="28"/>
+        </w:rPr>
+      </w:pPr>
+      <w:r>
+        <w:rPr>
+          <w:rFonts w:ascii="Times New Roman" w:hAnsi="Times New Roman" w:eastAsia="Times New Roman"/>
+          <w:color w:val="000000"/>
+          <w:sz w:val="28"/>
+          <w:szCs w:val="28"/>
+        </w:rPr>
+        <w:t xml:space="preserve">Руководитель </w:t>
+      </w:r>
+      <w:r>
+        <w:rPr>
+          <w:rFonts w:ascii="Times New Roman" w:hAnsi="Times New Roman" w:eastAsia="Calibri" w:cs="Times New Roman"/>
+          <w:color w:val="000000"/>
+          <w:sz w:val="28"/>
+          <w:szCs w:val="28"/>
+        </w:rPr>
+        <w:t xml:space="preserve">_</w:t>
+      </w:r>
+      <w:r>
+        <w:rPr>
+          <w:rFonts w:ascii="Times New Roman" w:hAnsi="Times New Roman" w:eastAsia="Calibri" w:cs="Times New Roman"/>
+          <w:color w:val="000000"/>
+          <w:sz w:val="28"/>
+          <w:szCs w:val="28"/>
+        </w:rPr>
+        <w:t xml:space="preserve">___</w:t>
+      </w:r>
+      <w:r>
+        <w:rPr>
+          <w:rFonts w:ascii="Times New Roman" w:hAnsi="Times New Roman" w:eastAsia="Calibri" w:cs="Times New Roman"/>
+          <w:color w:val="000000"/>
+          <w:sz w:val="28"/>
+          <w:szCs w:val="28"/>
+        </w:rPr>
+        <w:t xml:space="preserve">__</w:t>
+      </w:r>
+      <w:r>
+        <w:rPr>
+          <w:rFonts w:ascii="Times New Roman" w:hAnsi="Times New Roman" w:eastAsia="Calibri" w:cs="Times New Roman"/>
+          <w:color w:val="000000"/>
+          <w:sz w:val="28"/>
+          <w:szCs w:val="28"/>
+        </w:rPr>
+        <w:t xml:space="preserve">________</w:t>
+      </w:r>
+      <w:r>
+        <w:rPr>
+          <w:rFonts w:ascii="Times New Roman" w:hAnsi="Times New Roman" w:eastAsia="Calibri" w:cs="Times New Roman"/>
+          <w:color w:val="000000"/>
+          <w:sz w:val="28"/>
+          <w:szCs w:val="28"/>
+        </w:rPr>
+        <w:t xml:space="preserve">Е.Д. Проскуряков, ассистент</w:t>
+      </w:r>
+      <w:r>
+        <w:rPr>
+          <w:rFonts w:ascii="Times New Roman" w:hAnsi="Times New Roman" w:eastAsia="Calibri" w:cs="Times New Roman"/>
+          <w:color w:val="000000"/>
+          <w:sz w:val="28"/>
+          <w:szCs w:val="28"/>
+        </w:rPr>
+      </w:r>
+      <w:r>
+        <w:rPr>
+          <w:rFonts w:ascii="Times New Roman" w:hAnsi="Times New Roman" w:eastAsia="Calibri" w:cs="Times New Roman"/>
+          <w:color w:val="000000"/>
+          <w:sz w:val="28"/>
+          <w:szCs w:val="28"/>
+        </w:rPr>
+      </w:r>
+    </w:p>
+    <w:p>
+      <w:pPr>
+        <w:pBdr/>
+        <w:spacing/>
+        <w:ind/>
+        <w:rPr>
+          <w:rFonts w:ascii="Times New Roman" w:hAnsi="Times New Roman" w:eastAsia="Calibri" w:cs="Times New Roman"/>
+          <w:color w:val="000000"/>
+          <w:sz w:val="28"/>
+          <w:szCs w:val="28"/>
+        </w:rPr>
+      </w:pPr>
+      <w:r>
+        <w:rPr>
+          <w:rFonts w:ascii="Times New Roman" w:hAnsi="Times New Roman" w:eastAsia="Calibri" w:cs="Times New Roman"/>
+          <w:color w:val="000000"/>
+          <w:sz w:val="28"/>
+          <w:szCs w:val="28"/>
+        </w:rPr>
+      </w:r>
+      <w:r>
+        <w:rPr>
+          <w:rFonts w:ascii="Times New Roman" w:hAnsi="Times New Roman" w:eastAsia="Calibri" w:cs="Times New Roman"/>
+          <w:color w:val="000000"/>
+          <w:sz w:val="28"/>
+          <w:szCs w:val="28"/>
+        </w:rPr>
+      </w:r>
+      <w:r>
+        <w:rPr>
+          <w:rFonts w:ascii="Times New Roman" w:hAnsi="Times New Roman" w:eastAsia="Calibri" w:cs="Times New Roman"/>
+          <w:color w:val="000000"/>
+          <w:sz w:val="28"/>
+          <w:szCs w:val="28"/>
+        </w:rPr>
+      </w:r>
+    </w:p>
+    <w:p>
+      <w:pPr>
+        <w:pBdr/>
+        <w:spacing/>
+        <w:ind/>
+        <w:rPr>
+          <w:rFonts w:ascii="Times New Roman" w:hAnsi="Times New Roman" w:eastAsia="Calibri" w:cs="Times New Roman"/>
+          <w:color w:val="000000"/>
+          <w:sz w:val="28"/>
+          <w:szCs w:val="28"/>
+        </w:rPr>
+      </w:pPr>
+      <w:r>
+        <w:rPr>
+          <w:rFonts w:ascii="Times New Roman" w:hAnsi="Times New Roman" w:eastAsia="Calibri" w:cs="Times New Roman"/>
+          <w:color w:val="000000"/>
+          <w:sz w:val="28"/>
+          <w:szCs w:val="28"/>
+        </w:rPr>
+      </w:r>
+      <w:r>
+        <w:rPr>
+          <w:rFonts w:ascii="Times New Roman" w:hAnsi="Times New Roman" w:eastAsia="Calibri" w:cs="Times New Roman"/>
+          <w:color w:val="000000"/>
+          <w:sz w:val="28"/>
+          <w:szCs w:val="28"/>
+        </w:rPr>
+      </w:r>
+      <w:r>
+        <w:rPr>
+          <w:rFonts w:ascii="Times New Roman" w:hAnsi="Times New Roman" w:eastAsia="Calibri" w:cs="Times New Roman"/>
+          <w:color w:val="000000"/>
+          <w:sz w:val="28"/>
+          <w:szCs w:val="28"/>
+        </w:rPr>
+      </w:r>
+    </w:p>
+    <w:p>
+      <w:pPr>
+        <w:pBdr/>
+        <w:spacing/>
+        <w:ind/>
+        <w:rPr>
+          <w:rFonts w:ascii="Times New Roman" w:hAnsi="Times New Roman" w:eastAsia="Calibri" w:cs="Times New Roman"/>
+          <w:color w:val="000000"/>
+          <w:sz w:val="28"/>
+          <w:szCs w:val="28"/>
+        </w:rPr>
+      </w:pPr>
+      <w:r>
+        <w:rPr>
+          <w:rFonts w:ascii="Times New Roman" w:hAnsi="Times New Roman" w:eastAsia="Calibri" w:cs="Times New Roman"/>
+          <w:color w:val="000000"/>
+          <w:sz w:val="28"/>
+          <w:szCs w:val="28"/>
+        </w:rPr>
+      </w:r>
+      <w:r>
+        <w:rPr>
+          <w:rFonts w:ascii="Times New Roman" w:hAnsi="Times New Roman" w:eastAsia="Calibri" w:cs="Times New Roman"/>
+          <w:color w:val="000000"/>
+          <w:sz w:val="28"/>
+          <w:szCs w:val="28"/>
+        </w:rPr>
+      </w:r>
+      <w:r>
+        <w:rPr>
+          <w:rFonts w:ascii="Times New Roman" w:hAnsi="Times New Roman" w:eastAsia="Calibri" w:cs="Times New Roman"/>
+          <w:color w:val="000000"/>
+          <w:sz w:val="28"/>
+          <w:szCs w:val="28"/>
+        </w:rPr>
+      </w:r>
+    </w:p>
+    <w:p>
+      <w:pPr>
+        <w:pBdr/>
+        <w:spacing/>
+        <w:ind/>
+        <w:rPr>
+          <w:rFonts w:ascii="Times New Roman" w:hAnsi="Times New Roman" w:eastAsia="Calibri" w:cs="Times New Roman"/>
+          <w:color w:val="000000"/>
+          <w:sz w:val="28"/>
+          <w:szCs w:val="28"/>
+        </w:rPr>
+      </w:pPr>
+      <w:r>
+        <w:rPr>
+          <w:rFonts w:ascii="Times New Roman" w:hAnsi="Times New Roman" w:eastAsia="Calibri" w:cs="Times New Roman"/>
+          <w:color w:val="000000"/>
+          <w:sz w:val="28"/>
+          <w:szCs w:val="28"/>
+        </w:rPr>
+      </w:r>
+      <w:r>
+        <w:rPr>
+          <w:rFonts w:ascii="Times New Roman" w:hAnsi="Times New Roman" w:eastAsia="Calibri" w:cs="Times New Roman"/>
+          <w:color w:val="000000"/>
+          <w:sz w:val="28"/>
+          <w:szCs w:val="28"/>
+        </w:rPr>
+      </w:r>
+      <w:r>
+        <w:rPr>
+          <w:rFonts w:ascii="Times New Roman" w:hAnsi="Times New Roman" w:eastAsia="Calibri" w:cs="Times New Roman"/>
+          <w:color w:val="000000"/>
+          <w:sz w:val="28"/>
+          <w:szCs w:val="28"/>
+        </w:rPr>
+      </w:r>
+    </w:p>
+    <w:p>
+      <w:pPr>
+        <w:pStyle w:val="1_1910"/>
+        <w:pBdr/>
+        <w:spacing/>
+        <w:ind/>
+        <w:jc w:val="center"/>
+        <w:rPr>
+          <w:rFonts w:ascii="Arial" w:hAnsi="Arial" w:cs="Arial"/>
+          <w:sz w:val="24"/>
+          <w:szCs w:val="24"/>
+        </w:rPr>
+      </w:pPr>
+      <w:r>
+        <w:rPr>
+          <w:rFonts w:ascii="Times New Roman" w:hAnsi="Times New Roman" w:eastAsia="Calibri"/>
+          <w:color w:val="000000"/>
+          <w:sz w:val="28"/>
+          <w:szCs w:val="28"/>
+        </w:rPr>
+        <w:t xml:space="preserve">Воронеж 202</w:t>
+      </w:r>
+      <w:r>
+        <w:rPr>
+          <w:rFonts w:ascii="Times New Roman" w:hAnsi="Times New Roman" w:eastAsia="Calibri"/>
+          <w:color w:val="000000"/>
+          <w:sz w:val="28"/>
+          <w:szCs w:val="28"/>
+        </w:rPr>
+        <w:t xml:space="preserve">4</w:t>
+      </w:r>
+      <w:r>
+        <w:rPr>
+          <w:rFonts w:ascii="Arial" w:hAnsi="Arial" w:cs="Arial"/>
+          <w:sz w:val="24"/>
+          <w:szCs w:val="24"/>
+        </w:rPr>
+      </w:r>
+      <w:r>
+        <w:rPr>
+          <w:rFonts w:ascii="Arial" w:hAnsi="Arial" w:cs="Arial"/>
+          <w:sz w:val="24"/>
+          <w:szCs w:val="24"/>
+        </w:rPr>
+      </w:r>
+      <w:r>
+        <w:rPr>
+          <w:rFonts w:ascii="Times New Roman" w:hAnsi="Times New Roman" w:eastAsia="Cambria" w:cs="Times New Roman"/>
+          <w:sz w:val="28"/>
+          <w:szCs w:val="28"/>
+        </w:rPr>
+        <w:br w:type="page" w:clear="all"/>
+      </w:r>
+      <w:r>
+        <w:rPr>
+          <w:rFonts w:ascii="Times New Roman" w:hAnsi="Times New Roman" w:eastAsia="Calibri" w:cs="Times New Roman"/>
+          <w:color w:val="000000"/>
+          <w:sz w:val="28"/>
+          <w:szCs w:val="28"/>
+        </w:rPr>
+      </w:r>
+      <w:r>
+        <w:rPr>
+          <w:rFonts w:ascii="Times New Roman" w:hAnsi="Times New Roman" w:eastAsia="Calibri" w:cs="Times New Roman"/>
+          <w:color w:val="000000"/>
+          <w:sz w:val="28"/>
+          <w:szCs w:val="28"/>
+        </w:rPr>
+      </w:r>
+      <w:r>
+        <w:rPr>
+          <w:rFonts w:ascii="Arial" w:hAnsi="Arial" w:cs="Arial"/>
+          <w:sz w:val="24"/>
+          <w:szCs w:val="24"/>
         </w:rPr>
       </w:r>
     </w:p>
@@ -10031,7 +10399,6 @@
       <w:r>
         <w:t xml:space="preserve">Стройшеринг</w:t>
       </w:r>
-      <w:r/>
       <w:r>
         <w:br w:type="page" w:clear="all"/>
       </w:r>
@@ -10040,7 +10407,6 @@
           <w:highlight w:val="none"/>
         </w:rPr>
       </w:r>
-      <w:r/>
       <w:r/>
     </w:p>
     <w:p>
@@ -53654,6 +54020,53 @@
       <w14:ligatures w14:val="none"/>
     </w:rPr>
   </w:style>
+  <w:style w:type="paragraph" w:styleId="1_1910" w:customStyle="1">
+    <w:name w:val="Plain Text"/>
+    <w:basedOn w:val="743"/>
+    <w:link w:val="806"/>
+    <w:pPr>
+      <w:keepNext w:val="false"/>
+      <w:keepLines w:val="false"/>
+      <w:pageBreakBefore w:val="false"/>
+      <w:widowControl w:val="true"/>
+      <w:suppressLineNumbers w:val="false"/>
+      <w:pBdr>
+        <w:top w:val="none" w:color="000000" w:sz="4" w:space="0"/>
+        <w:left w:val="none" w:color="000000" w:sz="4" w:space="0"/>
+        <w:bottom w:val="none" w:color="000000" w:sz="4" w:space="0"/>
+        <w:right w:val="none" w:color="000000" w:sz="4" w:space="0"/>
+        <w:between w:val="none" w:color="000000" w:sz="4" w:space="0"/>
+      </w:pBdr>
+      <w:shd w:val="nil" w:color="000000"/>
+      <w:spacing w:after="0" w:afterAutospacing="0" w:before="0" w:beforeAutospacing="0" w:line="240" w:lineRule="auto"/>
+      <w:ind w:right="0" w:firstLine="0" w:left="0"/>
+      <w:contextualSpacing w:val="false"/>
+      <w:jc w:val="left"/>
+    </w:pPr>
+    <w:rPr>
+      <w:rFonts w:ascii="Courier New" w:hAnsi="Courier New" w:eastAsia="Times New Roman" w:cs="Times New Roman"/>
+      <w:b w:val="0"/>
+      <w:bCs w:val="0"/>
+      <w:i w:val="0"/>
+      <w:iCs w:val="0"/>
+      <w:caps w:val="0"/>
+      <w:smallCaps w:val="0"/>
+      <w:strike w:val="0"/>
+      <w:vanish w:val="0"/>
+      <w:color w:val="auto"/>
+      <w:spacing w:val="0"/>
+      <w:position w:val="0"/>
+      <w:sz w:val="20"/>
+      <w:szCs w:val="20"/>
+      <w:highlight w:val="none"/>
+      <w:u w:val="none"/>
+      <w:vertAlign w:val="baseline"/>
+      <w:rtl w:val="0"/>
+      <w:cs w:val="0"/>
+      <w:lang w:val="ru-RU" w:eastAsia="ru-RU" w:bidi="ar-SA"/>
+      <w14:ligatures w14:val="none"/>
+    </w:rPr>
+  </w:style>
 </w:styles>
 </file>
 

</xml_diff>

<commit_message>
docs-fix: update course project
</commit_message>
<xml_diff>
--- a/documentation/Курсовой проект.docx
+++ b/documentation/Курсовой проект.docx
@@ -5629,7 +5629,10 @@
       <w:r/>
       <w:bookmarkStart w:id="3" w:name="_Toc3"/>
       <w:r>
-        <w:t xml:space="preserve">Постановка задачи</w:t>
+        <w:t xml:space="preserve">Постановка </w:t>
+      </w:r>
+      <w:r>
+        <w:t xml:space="preserve">задачи</w:t>
       </w:r>
       <w:bookmarkEnd w:id="3"/>
       <w:r/>
@@ -10206,26 +10209,14 @@
       <w:r>
         <w:t xml:space="preserve">Стройшеринг</w:t>
       </w:r>
-      <w:r/>
       <w:r>
         <w:br w:type="page" w:clear="all"/>
       </w:r>
-      <w:r/>
-      <w:r/>
-      <w:r/>
-      <w:r/>
       <w:r>
         <w:rPr>
           <w:highlight w:val="none"/>
         </w:rPr>
       </w:r>
-      <w:r>
-        <w:rPr>
-          <w:highlight w:val="none"/>
-        </w:rPr>
-      </w:r>
-      <w:r/>
-      <w:r/>
       <w:r/>
     </w:p>
     <w:p>
@@ -10518,21 +10509,9 @@
       <w:r>
         <w:t xml:space="preserve">Арентум</w:t>
       </w:r>
-      <w:r/>
-      <w:r>
-        <w:rPr>
-          <w:highlight w:val="none"/>
-        </w:rPr>
-      </w:r>
-      <w:r/>
-      <w:r/>
       <w:r>
         <w:br w:type="page" w:clear="all"/>
       </w:r>
-      <w:r/>
-      <w:r/>
-      <w:r/>
-      <w:r/>
       <w:r/>
     </w:p>
     <w:p>
@@ -10829,15 +10808,8 @@
         <w:t xml:space="preserve">YouTool</w:t>
       </w:r>
       <w:r>
-        <w:rPr>
-          <w:highlight w:val="none"/>
-        </w:rPr>
-      </w:r>
-      <w:r/>
-      <w:r>
         <w:br w:type="page" w:clear="all"/>
       </w:r>
-      <w:r/>
       <w:r/>
     </w:p>
     <w:p>
@@ -13212,7 +13184,7 @@
         <w:rPr/>
       </w:pPr>
       <w:r>
-        <w:t xml:space="preserve">На рисунке 10 представлена UML диаграмма вариантов использования, иллюстрирующая функционал арендатора по оформлению аренды.</w:t>
+        <w:t xml:space="preserve">На рисунке 10 представлена UML диаграмма вариантов использования, иллюстрирующая функционал арендатора.</w:t>
       </w:r>
       <w:r/>
     </w:p>
@@ -13312,7 +13284,7 @@
         </w:r>
       </w:fldSimple>
       <w:r>
-        <w:t xml:space="preserve"> – Диаграмма арендатора (оформление аренды)</w:t>
+        <w:t xml:space="preserve"> – Диаграмма арендатора</w:t>
       </w:r>
       <w:r/>
     </w:p>
@@ -13325,459 +13297,7 @@
         <w:rPr/>
       </w:pPr>
       <w:r>
-        <w:t xml:space="preserve">На рисунке 11 представлена UML диаграмма вариантов использования, иллюстрирующая функционал арендатора по отказу и продления аренды.</w:t>
-      </w:r>
-      <w:r/>
-    </w:p>
-    <w:p>
-      <w:pPr>
-        <w:pStyle w:val="954"/>
-        <w:pBdr/>
-        <w:spacing/>
-        <w:ind/>
-        <w:rPr/>
-      </w:pPr>
-      <w:r>
-        <mc:AlternateContent>
-          <mc:Choice Requires="wpg">
-            <w:drawing>
-              <wp:inline xmlns:wp="http://schemas.openxmlformats.org/drawingml/2006/wordprocessingDrawing" distT="0" distB="0" distL="0" distR="0">
-                <wp:extent cx="5655015" cy="2618062"/>
-                <wp:effectExtent l="0" t="0" r="0" b="0"/>
-                <wp:docPr id="11" name="Рисунок 11"/>
-                <wp:cNvGraphicFramePr>
-                  <a:graphicFrameLocks xmlns:a="http://schemas.openxmlformats.org/drawingml/2006/main" noChangeAspect="1"/>
-                </wp:cNvGraphicFramePr>
-                <a:graphic xmlns:a="http://schemas.openxmlformats.org/drawingml/2006/main">
-                  <a:graphicData uri="http://schemas.openxmlformats.org/drawingml/2006/picture">
-                    <pic:pic xmlns:pic="http://schemas.openxmlformats.org/drawingml/2006/picture">
-                      <pic:nvPicPr>
-                        <pic:cNvPr id="2091123226" name=""/>
-                        <pic:cNvPicPr>
-                          <a:picLocks noChangeAspect="1"/>
-                        </pic:cNvPicPr>
-                        <pic:nvPr/>
-                      </pic:nvPicPr>
-                      <pic:blipFill>
-                        <a:blip r:embed="rId21"/>
-                        <a:stretch/>
-                      </pic:blipFill>
-                      <pic:spPr bwMode="auto">
-                        <a:xfrm>
-                          <a:off x="0" y="0"/>
-                          <a:ext cx="5655015" cy="2618062"/>
-                        </a:xfrm>
-                        <a:prstGeom prst="rect">
-                          <a:avLst/>
-                        </a:prstGeom>
-                      </pic:spPr>
-                    </pic:pic>
-                  </a:graphicData>
-                </a:graphic>
-              </wp:inline>
-            </w:drawing>
-          </mc:Choice>
-          <mc:Fallback>
-            <w:pict>
-              <v:shapetype id="_x0000_t75" coordsize="21600,21600" o:spt="75" o:preferrelative="t" path="m@4@5l@4@11@9@11@9@5xe" filled="f" stroked="f">
-                <v:stroke joinstyle="miter"/>
-                <v:formulas>
-                  <v:f eqn="if lineDrawn pixelLineWidth 0"/>
-                  <v:f eqn="sum @0 1 0"/>
-                  <v:f eqn="sum 0 0 @1"/>
-                  <v:f eqn="prod @2 1 2"/>
-                  <v:f eqn="prod @3 21600 pixelWidth"/>
-                  <v:f eqn="prod @3 21600 pixelHeight"/>
-                  <v:f eqn="sum @0 0 1"/>
-                  <v:f eqn="prod @6 1 2"/>
-                  <v:f eqn="prod @7 21600 pixelWidth"/>
-                  <v:f eqn="sum @8 21600 0"/>
-                  <v:f eqn="prod @7 21600 pixelHeight"/>
-                  <v:f eqn="sum @10 21600 0"/>
-                </v:formulas>
-                <v:path o:extrusionok="f" gradientshapeok="t" o:connecttype="rect"/>
-                <o:lock v:ext="edit" aspectratio="t"/>
-              </v:shapetype>
-              <v:shape id="_x0000_i10" o:spid="_x0000_s10" type="#_x0000_t75" style="width:445.28pt;height:206.15pt;mso-wrap-distance-left:0.00pt;mso-wrap-distance-top:0.00pt;mso-wrap-distance-right:0.00pt;mso-wrap-distance-bottom:0.00pt;z-index:1;" stroked="false">
-                <v:imagedata r:id="rId21" o:title=""/>
-                <o:lock v:ext="edit" rotation="t"/>
-              </v:shape>
-            </w:pict>
-          </mc:Fallback>
-        </mc:AlternateContent>
-      </w:r>
-      <w:r/>
-    </w:p>
-    <w:p>
-      <w:pPr>
-        <w:pStyle w:val="954"/>
-        <w:pBdr/>
-        <w:spacing/>
-        <w:ind/>
-        <w:rPr/>
-      </w:pPr>
-      <w:r>
-        <w:t xml:space="preserve">Рисунок </w:t>
-      </w:r>
-      <w:fldSimple w:instr="SEQ Рисунок \* Arabic ">
-        <w:r>
-          <w:t xml:space="preserve">11</w:t>
-        </w:r>
-      </w:fldSimple>
-      <w:r>
-        <w:t xml:space="preserve"> – Диаграмма арендатора (отказ или продление аренды)</w:t>
-      </w:r>
-      <w:r/>
-    </w:p>
-    <w:p>
-      <w:pPr>
-        <w:pStyle w:val="946"/>
-        <w:pBdr/>
-        <w:spacing/>
-        <w:ind/>
-        <w:rPr/>
-      </w:pPr>
-      <w:r>
-        <w:t xml:space="preserve">На рисунке 12 представлена UML диаграмма вариантов использования, иллюстрирующая функционал сервиса инструментов.</w:t>
-      </w:r>
-      <w:r/>
-    </w:p>
-    <w:p>
-      <w:pPr>
-        <w:pStyle w:val="954"/>
-        <w:pBdr/>
-        <w:spacing/>
-        <w:ind/>
-        <w:rPr/>
-      </w:pPr>
-      <w:r>
-        <mc:AlternateContent>
-          <mc:Choice Requires="wpg">
-            <w:drawing>
-              <wp:inline xmlns:wp="http://schemas.openxmlformats.org/drawingml/2006/wordprocessingDrawing" distT="0" distB="0" distL="0" distR="0">
-                <wp:extent cx="5939790" cy="3578507"/>
-                <wp:effectExtent l="0" t="0" r="0" b="0"/>
-                <wp:docPr id="12" name="Рисунок 12"/>
-                <wp:cNvGraphicFramePr>
-                  <a:graphicFrameLocks xmlns:a="http://schemas.openxmlformats.org/drawingml/2006/main" noChangeAspect="1"/>
-                </wp:cNvGraphicFramePr>
-                <a:graphic xmlns:a="http://schemas.openxmlformats.org/drawingml/2006/main">
-                  <a:graphicData uri="http://schemas.openxmlformats.org/drawingml/2006/picture">
-                    <pic:pic xmlns:pic="http://schemas.openxmlformats.org/drawingml/2006/picture">
-                      <pic:nvPicPr>
-                        <pic:cNvPr id="965032829" name=""/>
-                        <pic:cNvPicPr>
-                          <a:picLocks noChangeAspect="1"/>
-                        </pic:cNvPicPr>
-                        <pic:nvPr/>
-                      </pic:nvPicPr>
-                      <pic:blipFill>
-                        <a:blip r:embed="rId22"/>
-                        <a:stretch/>
-                      </pic:blipFill>
-                      <pic:spPr bwMode="auto">
-                        <a:xfrm>
-                          <a:off x="0" y="0"/>
-                          <a:ext cx="5939789" cy="3578507"/>
-                        </a:xfrm>
-                        <a:prstGeom prst="rect">
-                          <a:avLst/>
-                        </a:prstGeom>
-                      </pic:spPr>
-                    </pic:pic>
-                  </a:graphicData>
-                </a:graphic>
-              </wp:inline>
-            </w:drawing>
-          </mc:Choice>
-          <mc:Fallback>
-            <w:pict>
-              <v:shapetype id="_x0000_t75" coordsize="21600,21600" o:spt="75" o:preferrelative="t" path="m@4@5l@4@11@9@11@9@5xe" filled="f" stroked="f">
-                <v:stroke joinstyle="miter"/>
-                <v:formulas>
-                  <v:f eqn="if lineDrawn pixelLineWidth 0"/>
-                  <v:f eqn="sum @0 1 0"/>
-                  <v:f eqn="sum 0 0 @1"/>
-                  <v:f eqn="prod @2 1 2"/>
-                  <v:f eqn="prod @3 21600 pixelWidth"/>
-                  <v:f eqn="prod @3 21600 pixelHeight"/>
-                  <v:f eqn="sum @0 0 1"/>
-                  <v:f eqn="prod @6 1 2"/>
-                  <v:f eqn="prod @7 21600 pixelWidth"/>
-                  <v:f eqn="sum @8 21600 0"/>
-                  <v:f eqn="prod @7 21600 pixelHeight"/>
-                  <v:f eqn="sum @10 21600 0"/>
-                </v:formulas>
-                <v:path o:extrusionok="f" gradientshapeok="t" o:connecttype="rect"/>
-                <o:lock v:ext="edit" aspectratio="t"/>
-              </v:shapetype>
-              <v:shape id="_x0000_i11" o:spid="_x0000_s11" type="#_x0000_t75" style="width:467.70pt;height:281.77pt;mso-wrap-distance-left:0.00pt;mso-wrap-distance-top:0.00pt;mso-wrap-distance-right:0.00pt;mso-wrap-distance-bottom:0.00pt;z-index:1;" stroked="false">
-                <v:imagedata r:id="rId22" o:title=""/>
-                <o:lock v:ext="edit" rotation="t"/>
-              </v:shape>
-            </w:pict>
-          </mc:Fallback>
-        </mc:AlternateContent>
-      </w:r>
-      <w:r/>
-    </w:p>
-    <w:p>
-      <w:pPr>
-        <w:pStyle w:val="954"/>
-        <w:pBdr/>
-        <w:spacing/>
-        <w:ind/>
-        <w:rPr/>
-      </w:pPr>
-      <w:r>
-        <w:t xml:space="preserve">Рисунок </w:t>
-      </w:r>
-      <w:fldSimple w:instr="SEQ Рисунок \* Arabic ">
-        <w:r>
-          <w:t xml:space="preserve">12</w:t>
-        </w:r>
-      </w:fldSimple>
-      <w:r>
-        <w:t xml:space="preserve"> – Диаграмма сервиса инструментов</w:t>
-      </w:r>
-      <w:r/>
-    </w:p>
-    <w:p>
-      <w:pPr>
-        <w:pStyle w:val="946"/>
-        <w:pBdr/>
-        <w:spacing/>
-        <w:ind/>
-        <w:rPr/>
-      </w:pPr>
-      <w:r>
-        <w:t xml:space="preserve">На рисунке 13 представлена UML диаграмма вариантов использования, иллюстрирующая функционал сервиса аренды.</w:t>
-      </w:r>
-      <w:r/>
-    </w:p>
-    <w:p>
-      <w:pPr>
-        <w:pStyle w:val="954"/>
-        <w:pBdr/>
-        <w:spacing/>
-        <w:ind/>
-        <w:rPr/>
-      </w:pPr>
-      <w:r>
-        <mc:AlternateContent>
-          <mc:Choice Requires="wpg">
-            <w:drawing>
-              <wp:inline xmlns:wp="http://schemas.openxmlformats.org/drawingml/2006/wordprocessingDrawing" distT="0" distB="0" distL="0" distR="0">
-                <wp:extent cx="5440627" cy="3143349"/>
-                <wp:effectExtent l="0" t="0" r="0" b="0"/>
-                <wp:docPr id="13" name="Рисунок 13"/>
-                <wp:cNvGraphicFramePr>
-                  <a:graphicFrameLocks xmlns:a="http://schemas.openxmlformats.org/drawingml/2006/main" noChangeAspect="1"/>
-                </wp:cNvGraphicFramePr>
-                <a:graphic xmlns:a="http://schemas.openxmlformats.org/drawingml/2006/main">
-                  <a:graphicData uri="http://schemas.openxmlformats.org/drawingml/2006/picture">
-                    <pic:pic xmlns:pic="http://schemas.openxmlformats.org/drawingml/2006/picture">
-                      <pic:nvPicPr>
-                        <pic:cNvPr id="171214706" name=""/>
-                        <pic:cNvPicPr>
-                          <a:picLocks noChangeAspect="1"/>
-                        </pic:cNvPicPr>
-                        <pic:nvPr/>
-                      </pic:nvPicPr>
-                      <pic:blipFill>
-                        <a:blip r:embed="rId23"/>
-                        <a:stretch/>
-                      </pic:blipFill>
-                      <pic:spPr bwMode="auto">
-                        <a:xfrm>
-                          <a:off x="0" y="0"/>
-                          <a:ext cx="5440627" cy="3143349"/>
-                        </a:xfrm>
-                        <a:prstGeom prst="rect">
-                          <a:avLst/>
-                        </a:prstGeom>
-                      </pic:spPr>
-                    </pic:pic>
-                  </a:graphicData>
-                </a:graphic>
-              </wp:inline>
-            </w:drawing>
-          </mc:Choice>
-          <mc:Fallback>
-            <w:pict>
-              <v:shapetype id="_x0000_t75" coordsize="21600,21600" o:spt="75" o:preferrelative="t" path="m@4@5l@4@11@9@11@9@5xe" filled="f" stroked="f">
-                <v:stroke joinstyle="miter"/>
-                <v:formulas>
-                  <v:f eqn="if lineDrawn pixelLineWidth 0"/>
-                  <v:f eqn="sum @0 1 0"/>
-                  <v:f eqn="sum 0 0 @1"/>
-                  <v:f eqn="prod @2 1 2"/>
-                  <v:f eqn="prod @3 21600 pixelWidth"/>
-                  <v:f eqn="prod @3 21600 pixelHeight"/>
-                  <v:f eqn="sum @0 0 1"/>
-                  <v:f eqn="prod @6 1 2"/>
-                  <v:f eqn="prod @7 21600 pixelWidth"/>
-                  <v:f eqn="sum @8 21600 0"/>
-                  <v:f eqn="prod @7 21600 pixelHeight"/>
-                  <v:f eqn="sum @10 21600 0"/>
-                </v:formulas>
-                <v:path o:extrusionok="f" gradientshapeok="t" o:connecttype="rect"/>
-                <o:lock v:ext="edit" aspectratio="t"/>
-              </v:shapetype>
-              <v:shape id="_x0000_i12" o:spid="_x0000_s12" type="#_x0000_t75" style="width:428.40pt;height:247.51pt;mso-wrap-distance-left:0.00pt;mso-wrap-distance-top:0.00pt;mso-wrap-distance-right:0.00pt;mso-wrap-distance-bottom:0.00pt;z-index:1;" stroked="false">
-                <v:imagedata r:id="rId23" o:title=""/>
-                <o:lock v:ext="edit" rotation="t"/>
-              </v:shape>
-            </w:pict>
-          </mc:Fallback>
-        </mc:AlternateContent>
-      </w:r>
-      <w:r/>
-    </w:p>
-    <w:p>
-      <w:pPr>
-        <w:pStyle w:val="954"/>
-        <w:pBdr/>
-        <w:spacing/>
-        <w:ind/>
-        <w:rPr/>
-      </w:pPr>
-      <w:r>
-        <w:t xml:space="preserve">Рисунок </w:t>
-      </w:r>
-      <w:fldSimple w:instr="SEQ Рисунок \* Arabic ">
-        <w:r>
-          <w:t xml:space="preserve">13</w:t>
-        </w:r>
-      </w:fldSimple>
-      <w:r>
-        <w:t xml:space="preserve"> – Диаграмма сервиса аренды</w:t>
-      </w:r>
-      <w:r/>
-    </w:p>
-    <w:p>
-      <w:pPr>
-        <w:pStyle w:val="946"/>
-        <w:pBdr/>
-        <w:spacing/>
-        <w:ind/>
-        <w:rPr/>
-      </w:pPr>
-      <w:r>
-        <w:t xml:space="preserve">На рисунке 14 представлена UML диаграмма вариантов использования, иллюстрирующая функционал пользовательского сервиса.</w:t>
-      </w:r>
-      <w:r/>
-    </w:p>
-    <w:p>
-      <w:pPr>
-        <w:pStyle w:val="954"/>
-        <w:pBdr/>
-        <w:spacing/>
-        <w:ind/>
-        <w:rPr/>
-      </w:pPr>
-      <w:r>
-        <mc:AlternateContent>
-          <mc:Choice Requires="wpg">
-            <w:drawing>
-              <wp:inline xmlns:wp="http://schemas.openxmlformats.org/drawingml/2006/wordprocessingDrawing" distT="0" distB="0" distL="0" distR="0">
-                <wp:extent cx="4143375" cy="1942612"/>
-                <wp:effectExtent l="0" t="0" r="0" b="0"/>
-                <wp:docPr id="14" name="Рисунок 14"/>
-                <wp:cNvGraphicFramePr>
-                  <a:graphicFrameLocks xmlns:a="http://schemas.openxmlformats.org/drawingml/2006/main" noChangeAspect="1"/>
-                </wp:cNvGraphicFramePr>
-                <a:graphic xmlns:a="http://schemas.openxmlformats.org/drawingml/2006/main">
-                  <a:graphicData uri="http://schemas.openxmlformats.org/drawingml/2006/picture">
-                    <pic:pic xmlns:pic="http://schemas.openxmlformats.org/drawingml/2006/picture">
-                      <pic:nvPicPr>
-                        <pic:cNvPr id="1869710825" name=""/>
-                        <pic:cNvPicPr>
-                          <a:picLocks noChangeAspect="1"/>
-                        </pic:cNvPicPr>
-                        <pic:nvPr/>
-                      </pic:nvPicPr>
-                      <pic:blipFill>
-                        <a:blip r:embed="rId24"/>
-                        <a:stretch/>
-                      </pic:blipFill>
-                      <pic:spPr bwMode="auto">
-                        <a:xfrm>
-                          <a:off x="0" y="0"/>
-                          <a:ext cx="4143375" cy="1942611"/>
-                        </a:xfrm>
-                        <a:prstGeom prst="rect">
-                          <a:avLst/>
-                        </a:prstGeom>
-                      </pic:spPr>
-                    </pic:pic>
-                  </a:graphicData>
-                </a:graphic>
-              </wp:inline>
-            </w:drawing>
-          </mc:Choice>
-          <mc:Fallback>
-            <w:pict>
-              <v:shapetype id="_x0000_t75" coordsize="21600,21600" o:spt="75" o:preferrelative="t" path="m@4@5l@4@11@9@11@9@5xe" filled="f" stroked="f">
-                <v:stroke joinstyle="miter"/>
-                <v:formulas>
-                  <v:f eqn="if lineDrawn pixelLineWidth 0"/>
-                  <v:f eqn="sum @0 1 0"/>
-                  <v:f eqn="sum 0 0 @1"/>
-                  <v:f eqn="prod @2 1 2"/>
-                  <v:f eqn="prod @3 21600 pixelWidth"/>
-                  <v:f eqn="prod @3 21600 pixelHeight"/>
-                  <v:f eqn="sum @0 0 1"/>
-                  <v:f eqn="prod @6 1 2"/>
-                  <v:f eqn="prod @7 21600 pixelWidth"/>
-                  <v:f eqn="sum @8 21600 0"/>
-                  <v:f eqn="prod @7 21600 pixelHeight"/>
-                  <v:f eqn="sum @10 21600 0"/>
-                </v:formulas>
-                <v:path o:extrusionok="f" gradientshapeok="t" o:connecttype="rect"/>
-                <o:lock v:ext="edit" aspectratio="t"/>
-              </v:shapetype>
-              <v:shape id="_x0000_i13" o:spid="_x0000_s13" type="#_x0000_t75" style="width:326.25pt;height:152.96pt;mso-wrap-distance-left:0.00pt;mso-wrap-distance-top:0.00pt;mso-wrap-distance-right:0.00pt;mso-wrap-distance-bottom:0.00pt;z-index:1;" stroked="false">
-                <v:imagedata r:id="rId24" o:title=""/>
-                <o:lock v:ext="edit" rotation="t"/>
-              </v:shape>
-            </w:pict>
-          </mc:Fallback>
-        </mc:AlternateContent>
-      </w:r>
-      <w:r/>
-    </w:p>
-    <w:p>
-      <w:pPr>
-        <w:pStyle w:val="954"/>
-        <w:pBdr/>
-        <w:spacing/>
-        <w:ind/>
-        <w:rPr/>
-      </w:pPr>
-      <w:r>
-        <w:t xml:space="preserve">Рисунок </w:t>
-      </w:r>
-      <w:fldSimple w:instr="SEQ Рисунок \* Arabic ">
-        <w:r>
-          <w:t xml:space="preserve">14</w:t>
-        </w:r>
-      </w:fldSimple>
-      <w:r>
-        <w:t xml:space="preserve">– Диаграмма пользовательского сервиса</w:t>
-      </w:r>
-      <w:r/>
-    </w:p>
-    <w:p>
-      <w:pPr>
-        <w:pStyle w:val="946"/>
-        <w:pBdr/>
-        <w:spacing/>
-        <w:ind/>
-        <w:rPr/>
-      </w:pPr>
-      <w:r>
-        <w:t xml:space="preserve">На рисунке 15 представлена UML диаграмма вариантов использования, иллюстрирующая функционал администратора системы.</w:t>
+        <w:t xml:space="preserve">На рисунке 11 представлена UML диаграмма вариантов использования, иллюстрирующая функционал администратора системы.</w:t>
       </w:r>
       <w:r/>
     </w:p>
@@ -13796,7 +13316,7 @@
               <wp:inline xmlns:wp="http://schemas.openxmlformats.org/drawingml/2006/wordprocessingDrawing" distT="0" distB="0" distL="0" distR="0">
                 <wp:extent cx="5939790" cy="2813585"/>
                 <wp:effectExtent l="0" t="0" r="0" b="0"/>
-                <wp:docPr id="15" name="Рисунок 15"/>
+                <wp:docPr id="11" name="Рисунок 15"/>
                 <wp:cNvGraphicFramePr>
                   <a:graphicFrameLocks xmlns:a="http://schemas.openxmlformats.org/drawingml/2006/main" noChangeAspect="1"/>
                 </wp:cNvGraphicFramePr>
@@ -13811,7 +13331,7 @@
                         <pic:nvPr/>
                       </pic:nvPicPr>
                       <pic:blipFill>
-                        <a:blip r:embed="rId25"/>
+                        <a:blip r:embed="rId21"/>
                         <a:stretch/>
                       </pic:blipFill>
                       <pic:spPr bwMode="auto">
@@ -13850,34 +13370,30 @@
                 <v:path o:extrusionok="f" gradientshapeok="t" o:connecttype="rect"/>
                 <o:lock v:ext="edit" aspectratio="t"/>
               </v:shapetype>
-              <v:shape id="_x0000_i14" o:spid="_x0000_s14" type="#_x0000_t75" style="width:467.70pt;height:221.54pt;mso-wrap-distance-left:0.00pt;mso-wrap-distance-top:0.00pt;mso-wrap-distance-right:0.00pt;mso-wrap-distance-bottom:0.00pt;z-index:1;" stroked="false">
-                <v:imagedata r:id="rId25" o:title=""/>
+              <v:shape id="_x0000_i10" o:spid="_x0000_s10" type="#_x0000_t75" style="width:467.70pt;height:221.54pt;mso-wrap-distance-left:0.00pt;mso-wrap-distance-top:0.00pt;mso-wrap-distance-right:0.00pt;mso-wrap-distance-bottom:0.00pt;z-index:1;" stroked="false">
+                <v:imagedata r:id="rId21" o:title=""/>
                 <o:lock v:ext="edit" rotation="t"/>
               </v:shape>
             </w:pict>
           </mc:Fallback>
         </mc:AlternateContent>
       </w:r>
-      <w:r/>
-    </w:p>
-    <w:p>
-      <w:pPr>
-        <w:pStyle w:val="954"/>
-        <w:pBdr/>
-        <w:spacing/>
-        <w:ind/>
-        <w:rPr/>
-      </w:pPr>
       <w:r>
         <w:t xml:space="preserve">Рисунок </w:t>
       </w:r>
-      <w:fldSimple w:instr="SEQ Рисунок \* Arabic ">
-        <w:r>
-          <w:t xml:space="preserve">15</w:t>
-        </w:r>
-      </w:fldSimple>
-      <w:r>
-        <w:t xml:space="preserve"> – Диаграмма администратора</w:t>
+      <w:r>
+        <w:fldChar w:fldCharType="begin"/>
+        <w:instrText xml:space="preserve"> SEQ Рисунок \* Arabic </w:instrText>
+        <w:fldChar w:fldCharType="separate"/>
+      </w:r>
+      <w:r>
+        <w:t xml:space="preserve">11</w:t>
+      </w:r>
+      <w:r>
+        <w:fldChar w:fldCharType="end"/>
+      </w:r>
+      <w:r>
+        <w:t xml:space="preserve"> - Диаграмма администратора </w:t>
       </w:r>
       <w:r/>
     </w:p>
@@ -13920,7 +13436,7 @@
         <w:rPr/>
       </w:pPr>
       <w:r>
-        <w:t xml:space="preserve">На рисунке 16 представлена UML диаграмма активности, иллюстрирующая процесс обработки заказа.</w:t>
+        <w:t xml:space="preserve">На рисунке 12 представлена UML диаграмма активности, иллюстрирующая процесс обработки заказа.</w:t>
       </w:r>
       <w:r/>
     </w:p>
@@ -13939,7 +13455,7 @@
               <wp:inline xmlns:wp="http://schemas.openxmlformats.org/drawingml/2006/wordprocessingDrawing" distT="0" distB="0" distL="0" distR="0">
                 <wp:extent cx="5759790" cy="7547005"/>
                 <wp:effectExtent l="0" t="0" r="0" b="0"/>
-                <wp:docPr id="16" name="Рисунок 16"/>
+                <wp:docPr id="12" name="Рисунок 16"/>
                 <wp:cNvGraphicFramePr>
                   <a:graphicFrameLocks xmlns:a="http://schemas.openxmlformats.org/drawingml/2006/main" noChangeAspect="1"/>
                 </wp:cNvGraphicFramePr>
@@ -13954,7 +13470,7 @@
                         <pic:nvPr/>
                       </pic:nvPicPr>
                       <pic:blipFill>
-                        <a:blip r:embed="rId26"/>
+                        <a:blip r:embed="rId22"/>
                         <a:stretch/>
                       </pic:blipFill>
                       <pic:spPr bwMode="auto">
@@ -13993,8 +13509,8 @@
                 <v:path o:extrusionok="f" gradientshapeok="t" o:connecttype="rect"/>
                 <o:lock v:ext="edit" aspectratio="t"/>
               </v:shapetype>
-              <v:shape id="_x0000_i15" o:spid="_x0000_s15" type="#_x0000_t75" style="width:453.53pt;height:594.25pt;mso-wrap-distance-left:0.00pt;mso-wrap-distance-top:0.00pt;mso-wrap-distance-right:0.00pt;mso-wrap-distance-bottom:0.00pt;z-index:1;" stroked="false">
-                <v:imagedata r:id="rId26" o:title=""/>
+              <v:shape id="_x0000_i11" o:spid="_x0000_s11" type="#_x0000_t75" style="width:453.53pt;height:594.25pt;mso-wrap-distance-left:0.00pt;mso-wrap-distance-top:0.00pt;mso-wrap-distance-right:0.00pt;mso-wrap-distance-bottom:0.00pt;z-index:1;" stroked="false">
+                <v:imagedata r:id="rId22" o:title=""/>
                 <o:lock v:ext="edit" rotation="t"/>
               </v:shape>
             </w:pict>
@@ -14016,11 +13532,14 @@
       </w:r>
       <w:fldSimple w:instr="SEQ Рисунок \* Arabic ">
         <w:r>
-          <w:t xml:space="preserve">16</w:t>
+          <w:t xml:space="preserve">12</w:t>
         </w:r>
       </w:fldSimple>
       <w:r>
         <w:t xml:space="preserve"> – Диаграмма активности обработки заказа</w:t>
+      </w:r>
+      <w:r>
+        <w:br w:type="page" w:clear="all"/>
       </w:r>
       <w:r/>
     </w:p>
@@ -14050,7 +13569,7 @@
         <w:rPr/>
       </w:pPr>
       <w:r>
-        <w:t xml:space="preserve">На рисунке 17 представлена UML диаграмма состояний инструмента.</w:t>
+        <w:t xml:space="preserve">На рисунке 13 представлена UML диаграмма состояний инструмента.</w:t>
       </w:r>
       <w:r/>
     </w:p>
@@ -14069,7 +13588,7 @@
               <wp:inline xmlns:wp="http://schemas.openxmlformats.org/drawingml/2006/wordprocessingDrawing" distT="0" distB="0" distL="0" distR="0">
                 <wp:extent cx="5939790" cy="6676844"/>
                 <wp:effectExtent l="0" t="0" r="0" b="0"/>
-                <wp:docPr id="17" name="Рисунок 17"/>
+                <wp:docPr id="13" name="Рисунок 17"/>
                 <wp:cNvGraphicFramePr>
                   <a:graphicFrameLocks xmlns:a="http://schemas.openxmlformats.org/drawingml/2006/main" noChangeAspect="1"/>
                 </wp:cNvGraphicFramePr>
@@ -14084,7 +13603,7 @@
                         <pic:nvPr/>
                       </pic:nvPicPr>
                       <pic:blipFill>
-                        <a:blip r:embed="rId27"/>
+                        <a:blip r:embed="rId23"/>
                         <a:stretch/>
                       </pic:blipFill>
                       <pic:spPr bwMode="auto">
@@ -14123,8 +13642,8 @@
                 <v:path o:extrusionok="f" gradientshapeok="t" o:connecttype="rect"/>
                 <o:lock v:ext="edit" aspectratio="t"/>
               </v:shapetype>
-              <v:shape id="_x0000_i16" o:spid="_x0000_s16" type="#_x0000_t75" style="width:467.70pt;height:525.74pt;mso-wrap-distance-left:0.00pt;mso-wrap-distance-top:0.00pt;mso-wrap-distance-right:0.00pt;mso-wrap-distance-bottom:0.00pt;z-index:1;" stroked="false">
-                <v:imagedata r:id="rId27" o:title=""/>
+              <v:shape id="_x0000_i12" o:spid="_x0000_s12" type="#_x0000_t75" style="width:467.70pt;height:525.74pt;mso-wrap-distance-left:0.00pt;mso-wrap-distance-top:0.00pt;mso-wrap-distance-right:0.00pt;mso-wrap-distance-bottom:0.00pt;z-index:1;" stroked="false">
+                <v:imagedata r:id="rId23" o:title=""/>
                 <o:lock v:ext="edit" rotation="t"/>
               </v:shape>
             </w:pict>
@@ -14146,22 +13665,12 @@
       </w:r>
       <w:fldSimple w:instr="SEQ Рисунок \* Arabic ">
         <w:r>
-          <w:t xml:space="preserve">17</w:t>
+          <w:t xml:space="preserve">13</w:t>
         </w:r>
       </w:fldSimple>
       <w:r>
         <w:t xml:space="preserve"> – Диаграмма состояний инструмента</w:t>
       </w:r>
-      <w:r/>
-    </w:p>
-    <w:p>
-      <w:pPr>
-        <w:pBdr/>
-        <w:shd w:val="nil" w:color="auto"/>
-        <w:spacing/>
-        <w:ind/>
-        <w:rPr/>
-      </w:pPr>
       <w:r>
         <w:br w:type="page" w:clear="all"/>
       </w:r>
@@ -14193,7 +13702,7 @@
         <w:rPr/>
       </w:pPr>
       <w:r>
-        <w:t xml:space="preserve">На рисунке 19 представлена UML диаграмма развертывания системы.</w:t>
+        <w:t xml:space="preserve">На рисунке 14 представлена UML диаграмма развертывания системы.</w:t>
       </w:r>
       <w:r/>
     </w:p>
@@ -14212,7 +13721,7 @@
               <wp:inline xmlns:wp="http://schemas.openxmlformats.org/drawingml/2006/wordprocessingDrawing" distT="0" distB="0" distL="0" distR="0">
                 <wp:extent cx="5939790" cy="3089131"/>
                 <wp:effectExtent l="0" t="0" r="0" b="0"/>
-                <wp:docPr id="18" name="Рисунок 19"/>
+                <wp:docPr id="14" name="Рисунок 19"/>
                 <wp:cNvGraphicFramePr>
                   <a:graphicFrameLocks xmlns:a="http://schemas.openxmlformats.org/drawingml/2006/main" noChangeAspect="1"/>
                 </wp:cNvGraphicFramePr>
@@ -14227,7 +13736,7 @@
                         <pic:nvPr/>
                       </pic:nvPicPr>
                       <pic:blipFill>
-                        <a:blip r:embed="rId28"/>
+                        <a:blip r:embed="rId24"/>
                         <a:stretch/>
                       </pic:blipFill>
                       <pic:spPr bwMode="auto">
@@ -14266,8 +13775,8 @@
                 <v:path o:extrusionok="f" gradientshapeok="t" o:connecttype="rect"/>
                 <o:lock v:ext="edit" aspectratio="t"/>
               </v:shapetype>
-              <v:shape id="_x0000_i17" o:spid="_x0000_s17" type="#_x0000_t75" style="width:467.70pt;height:243.24pt;mso-wrap-distance-left:0.00pt;mso-wrap-distance-top:0.00pt;mso-wrap-distance-right:0.00pt;mso-wrap-distance-bottom:0.00pt;z-index:1;" stroked="false">
-                <v:imagedata r:id="rId28" o:title=""/>
+              <v:shape id="_x0000_i13" o:spid="_x0000_s13" type="#_x0000_t75" style="width:467.70pt;height:243.24pt;mso-wrap-distance-left:0.00pt;mso-wrap-distance-top:0.00pt;mso-wrap-distance-right:0.00pt;mso-wrap-distance-bottom:0.00pt;z-index:1;" stroked="false">
+                <v:imagedata r:id="rId24" o:title=""/>
                 <o:lock v:ext="edit" rotation="t"/>
               </v:shape>
             </w:pict>
@@ -14289,22 +13798,12 @@
       </w:r>
       <w:fldSimple w:instr="SEQ Рисунок \* Arabic ">
         <w:r>
-          <w:t xml:space="preserve">18</w:t>
+          <w:t xml:space="preserve">14</w:t>
         </w:r>
       </w:fldSimple>
       <w:r>
         <w:t xml:space="preserve"> – Диаграмма развертывания</w:t>
       </w:r>
-      <w:r/>
-    </w:p>
-    <w:p>
-      <w:pPr>
-        <w:pBdr/>
-        <w:shd w:val="nil" w:color="auto"/>
-        <w:spacing/>
-        <w:ind/>
-        <w:rPr/>
-      </w:pPr>
       <w:r>
         <w:br w:type="page" w:clear="all"/>
       </w:r>
@@ -14336,7 +13835,7 @@
         <w:rPr/>
       </w:pPr>
       <w:r>
-        <w:t xml:space="preserve">Диаграммы последовательности для анонимного пользователя представлены на рисунках 20-21.</w:t>
+        <w:t xml:space="preserve">Диаграммы последовательности для анонимного пользователя представлены на рисунках 15-16.</w:t>
       </w:r>
       <w:r/>
     </w:p>
@@ -14355,7 +13854,7 @@
               <wp:inline xmlns:wp="http://schemas.openxmlformats.org/drawingml/2006/wordprocessingDrawing" distT="0" distB="0" distL="0" distR="0">
                 <wp:extent cx="5939790" cy="3584053"/>
                 <wp:effectExtent l="0" t="0" r="0" b="0"/>
-                <wp:docPr id="19" name="Рисунок 20"/>
+                <wp:docPr id="15" name="Рисунок 20"/>
                 <wp:cNvGraphicFramePr>
                   <a:graphicFrameLocks xmlns:a="http://schemas.openxmlformats.org/drawingml/2006/main" noChangeAspect="1"/>
                 </wp:cNvGraphicFramePr>
@@ -14370,7 +13869,7 @@
                         <pic:nvPr/>
                       </pic:nvPicPr>
                       <pic:blipFill>
-                        <a:blip r:embed="rId29"/>
+                        <a:blip r:embed="rId25"/>
                         <a:stretch/>
                       </pic:blipFill>
                       <pic:spPr bwMode="auto">
@@ -14409,8 +13908,8 @@
                 <v:path o:extrusionok="f" gradientshapeok="t" o:connecttype="rect"/>
                 <o:lock v:ext="edit" aspectratio="t"/>
               </v:shapetype>
-              <v:shape id="_x0000_i18" o:spid="_x0000_s18" type="#_x0000_t75" style="width:467.70pt;height:282.21pt;mso-wrap-distance-left:0.00pt;mso-wrap-distance-top:0.00pt;mso-wrap-distance-right:0.00pt;mso-wrap-distance-bottom:0.00pt;z-index:1;" stroked="false">
-                <v:imagedata r:id="rId29" o:title=""/>
+              <v:shape id="_x0000_i14" o:spid="_x0000_s14" type="#_x0000_t75" style="width:467.70pt;height:282.21pt;mso-wrap-distance-left:0.00pt;mso-wrap-distance-top:0.00pt;mso-wrap-distance-right:0.00pt;mso-wrap-distance-bottom:0.00pt;z-index:1;" stroked="false">
+                <v:imagedata r:id="rId25" o:title=""/>
                 <o:lock v:ext="edit" rotation="t"/>
               </v:shape>
             </w:pict>
@@ -14432,7 +13931,7 @@
       </w:r>
       <w:fldSimple w:instr="SEQ Рисунок \* Arabic ">
         <w:r>
-          <w:t xml:space="preserve">19</w:t>
+          <w:t xml:space="preserve">15</w:t>
         </w:r>
       </w:fldSimple>
       <w:r>
@@ -14455,7 +13954,7 @@
               <wp:inline xmlns:wp="http://schemas.openxmlformats.org/drawingml/2006/wordprocessingDrawing" distT="0" distB="0" distL="0" distR="0">
                 <wp:extent cx="5622165" cy="3651414"/>
                 <wp:effectExtent l="0" t="0" r="0" b="0"/>
-                <wp:docPr id="20" name="Рисунок 21"/>
+                <wp:docPr id="16" name="Рисунок 21"/>
                 <wp:cNvGraphicFramePr>
                   <a:graphicFrameLocks xmlns:a="http://schemas.openxmlformats.org/drawingml/2006/main" noChangeAspect="1"/>
                 </wp:cNvGraphicFramePr>
@@ -14470,7 +13969,7 @@
                         <pic:nvPr/>
                       </pic:nvPicPr>
                       <pic:blipFill>
-                        <a:blip r:embed="rId30"/>
+                        <a:blip r:embed="rId26"/>
                         <a:stretch/>
                       </pic:blipFill>
                       <pic:spPr bwMode="auto">
@@ -14509,8 +14008,8 @@
                 <v:path o:extrusionok="f" gradientshapeok="t" o:connecttype="rect"/>
                 <o:lock v:ext="edit" aspectratio="t"/>
               </v:shapetype>
-              <v:shape id="_x0000_i19" o:spid="_x0000_s19" type="#_x0000_t75" style="width:442.69pt;height:287.51pt;mso-wrap-distance-left:0.00pt;mso-wrap-distance-top:0.00pt;mso-wrap-distance-right:0.00pt;mso-wrap-distance-bottom:0.00pt;z-index:1;" stroked="false">
-                <v:imagedata r:id="rId30" o:title=""/>
+              <v:shape id="_x0000_i15" o:spid="_x0000_s15" type="#_x0000_t75" style="width:442.69pt;height:287.51pt;mso-wrap-distance-left:0.00pt;mso-wrap-distance-top:0.00pt;mso-wrap-distance-right:0.00pt;mso-wrap-distance-bottom:0.00pt;z-index:1;" stroked="false">
+                <v:imagedata r:id="rId26" o:title=""/>
                 <o:lock v:ext="edit" rotation="t"/>
               </v:shape>
             </w:pict>
@@ -14532,7 +14031,7 @@
       </w:r>
       <w:fldSimple w:instr="SEQ Рисунок \* Arabic ">
         <w:r>
-          <w:t xml:space="preserve">20</w:t>
+          <w:t xml:space="preserve">16</w:t>
         </w:r>
       </w:fldSimple>
       <w:r>
@@ -14549,7 +14048,7 @@
         <w:rPr/>
       </w:pPr>
       <w:r>
-        <w:t xml:space="preserve">На рисунках 22-24 представлены диаграммы последовательностей для арендатора.</w:t>
+        <w:t xml:space="preserve">На рисунках 17-19 представлены диаграммы последовательностей для арендатора.</w:t>
       </w:r>
       <w:r/>
     </w:p>
@@ -14568,7 +14067,7 @@
               <wp:inline xmlns:wp="http://schemas.openxmlformats.org/drawingml/2006/wordprocessingDrawing" distT="0" distB="0" distL="0" distR="0">
                 <wp:extent cx="5939790" cy="5390734"/>
                 <wp:effectExtent l="0" t="0" r="0" b="0"/>
-                <wp:docPr id="21" name="Рисунок 22"/>
+                <wp:docPr id="17" name="Рисунок 22"/>
                 <wp:cNvGraphicFramePr>
                   <a:graphicFrameLocks xmlns:a="http://schemas.openxmlformats.org/drawingml/2006/main" noChangeAspect="1"/>
                 </wp:cNvGraphicFramePr>
@@ -14583,7 +14082,7 @@
                         <pic:nvPr/>
                       </pic:nvPicPr>
                       <pic:blipFill>
-                        <a:blip r:embed="rId31"/>
+                        <a:blip r:embed="rId27"/>
                         <a:stretch/>
                       </pic:blipFill>
                       <pic:spPr bwMode="auto">
@@ -14622,8 +14121,8 @@
                 <v:path o:extrusionok="f" gradientshapeok="t" o:connecttype="rect"/>
                 <o:lock v:ext="edit" aspectratio="t"/>
               </v:shapetype>
-              <v:shape id="_x0000_i20" o:spid="_x0000_s20" type="#_x0000_t75" style="width:467.70pt;height:424.47pt;mso-wrap-distance-left:0.00pt;mso-wrap-distance-top:0.00pt;mso-wrap-distance-right:0.00pt;mso-wrap-distance-bottom:0.00pt;z-index:1;" stroked="false">
-                <v:imagedata r:id="rId31" o:title=""/>
+              <v:shape id="_x0000_i16" o:spid="_x0000_s16" type="#_x0000_t75" style="width:467.70pt;height:424.47pt;mso-wrap-distance-left:0.00pt;mso-wrap-distance-top:0.00pt;mso-wrap-distance-right:0.00pt;mso-wrap-distance-bottom:0.00pt;z-index:1;" stroked="false">
+                <v:imagedata r:id="rId27" o:title=""/>
                 <o:lock v:ext="edit" rotation="t"/>
               </v:shape>
             </w:pict>
@@ -14645,7 +14144,7 @@
       </w:r>
       <w:fldSimple w:instr="SEQ Рисунок \* Arabic ">
         <w:r>
-          <w:t xml:space="preserve">21</w:t>
+          <w:t xml:space="preserve">17</w:t>
         </w:r>
       </w:fldSimple>
       <w:r>
@@ -14671,7 +14170,7 @@
               <wp:inline xmlns:wp="http://schemas.openxmlformats.org/drawingml/2006/wordprocessingDrawing" distT="0" distB="0" distL="0" distR="0">
                 <wp:extent cx="5939790" cy="2954013"/>
                 <wp:effectExtent l="0" t="0" r="0" b="0"/>
-                <wp:docPr id="22" name="Рисунок 23"/>
+                <wp:docPr id="18" name="Рисунок 23"/>
                 <wp:cNvGraphicFramePr>
                   <a:graphicFrameLocks xmlns:a="http://schemas.openxmlformats.org/drawingml/2006/main" noChangeAspect="1"/>
                 </wp:cNvGraphicFramePr>
@@ -14686,7 +14185,7 @@
                         <pic:nvPr/>
                       </pic:nvPicPr>
                       <pic:blipFill>
-                        <a:blip r:embed="rId32"/>
+                        <a:blip r:embed="rId28"/>
                         <a:stretch/>
                       </pic:blipFill>
                       <pic:spPr bwMode="auto">
@@ -14725,8 +14224,8 @@
                 <v:path o:extrusionok="f" gradientshapeok="t" o:connecttype="rect"/>
                 <o:lock v:ext="edit" aspectratio="t"/>
               </v:shapetype>
-              <v:shape id="_x0000_i21" o:spid="_x0000_s21" type="#_x0000_t75" style="width:467.70pt;height:232.60pt;mso-wrap-distance-left:0.00pt;mso-wrap-distance-top:0.00pt;mso-wrap-distance-right:0.00pt;mso-wrap-distance-bottom:0.00pt;z-index:1;" stroked="false">
-                <v:imagedata r:id="rId32" o:title=""/>
+              <v:shape id="_x0000_i17" o:spid="_x0000_s17" type="#_x0000_t75" style="width:467.70pt;height:232.60pt;mso-wrap-distance-left:0.00pt;mso-wrap-distance-top:0.00pt;mso-wrap-distance-right:0.00pt;mso-wrap-distance-bottom:0.00pt;z-index:1;" stroked="false">
+                <v:imagedata r:id="rId28" o:title=""/>
                 <o:lock v:ext="edit" rotation="t"/>
               </v:shape>
             </w:pict>
@@ -14748,7 +14247,7 @@
       </w:r>
       <w:fldSimple w:instr="SEQ Рисунок \* Arabic ">
         <w:r>
-          <w:t xml:space="preserve">22</w:t>
+          <w:t xml:space="preserve">18</w:t>
         </w:r>
       </w:fldSimple>
       <w:r>
@@ -14771,7 +14270,7 @@
               <wp:inline xmlns:wp="http://schemas.openxmlformats.org/drawingml/2006/wordprocessingDrawing" distT="0" distB="0" distL="0" distR="0">
                 <wp:extent cx="5939790" cy="3153285"/>
                 <wp:effectExtent l="0" t="0" r="0" b="0"/>
-                <wp:docPr id="23" name="Рисунок 24"/>
+                <wp:docPr id="19" name="Рисунок 24"/>
                 <wp:cNvGraphicFramePr>
                   <a:graphicFrameLocks xmlns:a="http://schemas.openxmlformats.org/drawingml/2006/main" noChangeAspect="1"/>
                 </wp:cNvGraphicFramePr>
@@ -14786,7 +14285,7 @@
                         <pic:nvPr/>
                       </pic:nvPicPr>
                       <pic:blipFill>
-                        <a:blip r:embed="rId33"/>
+                        <a:blip r:embed="rId29"/>
                         <a:stretch/>
                       </pic:blipFill>
                       <pic:spPr bwMode="auto">
@@ -14825,8 +14324,8 @@
                 <v:path o:extrusionok="f" gradientshapeok="t" o:connecttype="rect"/>
                 <o:lock v:ext="edit" aspectratio="t"/>
               </v:shapetype>
-              <v:shape id="_x0000_i22" o:spid="_x0000_s22" type="#_x0000_t75" style="width:467.70pt;height:248.29pt;mso-wrap-distance-left:0.00pt;mso-wrap-distance-top:0.00pt;mso-wrap-distance-right:0.00pt;mso-wrap-distance-bottom:0.00pt;z-index:1;" stroked="false">
-                <v:imagedata r:id="rId33" o:title=""/>
+              <v:shape id="_x0000_i18" o:spid="_x0000_s18" type="#_x0000_t75" style="width:467.70pt;height:248.29pt;mso-wrap-distance-left:0.00pt;mso-wrap-distance-top:0.00pt;mso-wrap-distance-right:0.00pt;mso-wrap-distance-bottom:0.00pt;z-index:1;" stroked="false">
+                <v:imagedata r:id="rId29" o:title=""/>
                 <o:lock v:ext="edit" rotation="t"/>
               </v:shape>
             </w:pict>
@@ -14848,7 +14347,7 @@
       </w:r>
       <w:fldSimple w:instr="SEQ Рисунок \* Arabic ">
         <w:r>
-          <w:t xml:space="preserve">23</w:t>
+          <w:t xml:space="preserve">19</w:t>
         </w:r>
       </w:fldSimple>
       <w:r>
@@ -14984,7 +14483,7 @@
         <w:rPr/>
       </w:pPr>
       <w:r>
-        <w:t xml:space="preserve">На рисунке 25 показана UML диаграмма пакетов, которая иллюстрирует структуру взаимосвязи между пакетами сервиса </w:t>
+        <w:t xml:space="preserve">На рисунке 20 показана UML диаграмма пакетов, которая иллюстрирует структуру взаимосвязи между пакетами сервиса </w:t>
       </w:r>
       <w:r>
         <w:t xml:space="preserve">tool</w:t>
@@ -15011,7 +14510,7 @@
               <wp:inline xmlns:wp="http://schemas.openxmlformats.org/drawingml/2006/wordprocessingDrawing" distT="0" distB="0" distL="0" distR="0">
                 <wp:extent cx="5939790" cy="4572869"/>
                 <wp:effectExtent l="0" t="0" r="0" b="0"/>
-                <wp:docPr id="24" name="Рисунок 25"/>
+                <wp:docPr id="20" name="Рисунок 25"/>
                 <wp:cNvGraphicFramePr>
                   <a:graphicFrameLocks xmlns:a="http://schemas.openxmlformats.org/drawingml/2006/main" noChangeAspect="1"/>
                 </wp:cNvGraphicFramePr>
@@ -15026,7 +14525,7 @@
                         <pic:nvPr/>
                       </pic:nvPicPr>
                       <pic:blipFill>
-                        <a:blip r:embed="rId34"/>
+                        <a:blip r:embed="rId30"/>
                         <a:stretch/>
                       </pic:blipFill>
                       <pic:spPr bwMode="auto">
@@ -15065,8 +14564,8 @@
                 <v:path o:extrusionok="f" gradientshapeok="t" o:connecttype="rect"/>
                 <o:lock v:ext="edit" aspectratio="t"/>
               </v:shapetype>
-              <v:shape id="_x0000_i23" o:spid="_x0000_s23" type="#_x0000_t75" style="width:467.70pt;height:360.07pt;mso-wrap-distance-left:0.00pt;mso-wrap-distance-top:0.00pt;mso-wrap-distance-right:0.00pt;mso-wrap-distance-bottom:0.00pt;z-index:1;" stroked="false">
-                <v:imagedata r:id="rId34" o:title=""/>
+              <v:shape id="_x0000_i19" o:spid="_x0000_s19" type="#_x0000_t75" style="width:467.70pt;height:360.07pt;mso-wrap-distance-left:0.00pt;mso-wrap-distance-top:0.00pt;mso-wrap-distance-right:0.00pt;mso-wrap-distance-bottom:0.00pt;z-index:1;" stroked="false">
+                <v:imagedata r:id="rId30" o:title=""/>
                 <o:lock v:ext="edit" rotation="t"/>
               </v:shape>
             </w:pict>
@@ -15097,7 +14596,7 @@
       </w:r>
       <w:fldSimple w:instr="SEQ Рисунок \* Arabic ">
         <w:r>
-          <w:t xml:space="preserve">24</w:t>
+          <w:t xml:space="preserve">20</w:t>
         </w:r>
       </w:fldSimple>
       <w:r>
@@ -15268,7 +14767,7 @@
         <w:t xml:space="preserve">model</w:t>
       </w:r>
       <w:r>
-        <w:t xml:space="preserve"> содержит в себе основные модели, отражающие их физическое представление в базе данных. На рисунке 26 показана физическая схема базы данных сервиса </w:t>
+        <w:t xml:space="preserve"> содержит в себе основные модели, отражающие их физическое представление в базе данных. На рисунке 21 показана физическая схема базы данных сервиса </w:t>
       </w:r>
       <w:r>
         <w:t xml:space="preserve">tool</w:t>
@@ -15293,7 +14792,7 @@
               <wp:inline xmlns:wp="http://schemas.openxmlformats.org/drawingml/2006/wordprocessingDrawing" distT="0" distB="0" distL="0" distR="0">
                 <wp:extent cx="4210050" cy="3924300"/>
                 <wp:effectExtent l="0" t="0" r="0" b="0"/>
-                <wp:docPr id="25" name="Рисунок 26"/>
+                <wp:docPr id="21" name="Рисунок 26"/>
                 <wp:cNvGraphicFramePr>
                   <a:graphicFrameLocks xmlns:a="http://schemas.openxmlformats.org/drawingml/2006/main" noChangeAspect="1"/>
                 </wp:cNvGraphicFramePr>
@@ -15308,7 +14807,7 @@
                         <pic:nvPr/>
                       </pic:nvPicPr>
                       <pic:blipFill>
-                        <a:blip r:embed="rId35"/>
+                        <a:blip r:embed="rId31"/>
                         <a:stretch/>
                       </pic:blipFill>
                       <pic:spPr bwMode="auto">
@@ -15347,8 +14846,8 @@
                 <v:path o:extrusionok="f" gradientshapeok="t" o:connecttype="rect"/>
                 <o:lock v:ext="edit" aspectratio="t"/>
               </v:shapetype>
-              <v:shape id="_x0000_i24" o:spid="_x0000_s24" type="#_x0000_t75" style="width:331.50pt;height:309.00pt;mso-wrap-distance-left:0.00pt;mso-wrap-distance-top:0.00pt;mso-wrap-distance-right:0.00pt;mso-wrap-distance-bottom:0.00pt;z-index:1;" stroked="false">
-                <v:imagedata r:id="rId35" o:title=""/>
+              <v:shape id="_x0000_i20" o:spid="_x0000_s20" type="#_x0000_t75" style="width:331.50pt;height:309.00pt;mso-wrap-distance-left:0.00pt;mso-wrap-distance-top:0.00pt;mso-wrap-distance-right:0.00pt;mso-wrap-distance-bottom:0.00pt;z-index:1;" stroked="false">
+                <v:imagedata r:id="rId31" o:title=""/>
                 <o:lock v:ext="edit" rotation="t"/>
               </v:shape>
             </w:pict>
@@ -15373,7 +14872,7 @@
       </w:r>
       <w:fldSimple w:instr="SEQ Рисунок \* Arabic ">
         <w:r>
-          <w:t xml:space="preserve">25</w:t>
+          <w:t xml:space="preserve">21</w:t>
         </w:r>
       </w:fldSimple>
       <w:r>
@@ -15486,7 +14985,7 @@
         <w:rPr/>
       </w:pPr>
       <w:r>
-        <w:t xml:space="preserve">На рисунке 27 показана UML диаграмма пакетов, которая иллюстрирует структуру взаимосвязи между пакетами сервиса </w:t>
+        <w:t xml:space="preserve">На рисунке 22 показана UML диаграмма пакетов, которая иллюстрирует структуру взаимосвязи между пакетами сервиса </w:t>
       </w:r>
       <w:r>
         <w:t xml:space="preserve">rent</w:t>
@@ -15511,7 +15010,7 @@
               <wp:inline xmlns:wp="http://schemas.openxmlformats.org/drawingml/2006/wordprocessingDrawing" distT="0" distB="0" distL="0" distR="0">
                 <wp:extent cx="5483565" cy="4157539"/>
                 <wp:effectExtent l="0" t="0" r="0" b="0"/>
-                <wp:docPr id="26" name="Рисунок 27"/>
+                <wp:docPr id="22" name="Рисунок 27"/>
                 <wp:cNvGraphicFramePr>
                   <a:graphicFrameLocks xmlns:a="http://schemas.openxmlformats.org/drawingml/2006/main" noChangeAspect="1"/>
                 </wp:cNvGraphicFramePr>
@@ -15526,7 +15025,7 @@
                         <pic:nvPr/>
                       </pic:nvPicPr>
                       <pic:blipFill>
-                        <a:blip r:embed="rId36"/>
+                        <a:blip r:embed="rId32"/>
                         <a:stretch/>
                       </pic:blipFill>
                       <pic:spPr bwMode="auto">
@@ -15565,8 +15064,8 @@
                 <v:path o:extrusionok="f" gradientshapeok="t" o:connecttype="rect"/>
                 <o:lock v:ext="edit" aspectratio="t"/>
               </v:shapetype>
-              <v:shape id="_x0000_i25" o:spid="_x0000_s25" type="#_x0000_t75" style="width:431.78pt;height:327.37pt;mso-wrap-distance-left:0.00pt;mso-wrap-distance-top:0.00pt;mso-wrap-distance-right:0.00pt;mso-wrap-distance-bottom:0.00pt;z-index:1;" stroked="false">
-                <v:imagedata r:id="rId36" o:title=""/>
+              <v:shape id="_x0000_i21" o:spid="_x0000_s21" type="#_x0000_t75" style="width:431.78pt;height:327.37pt;mso-wrap-distance-left:0.00pt;mso-wrap-distance-top:0.00pt;mso-wrap-distance-right:0.00pt;mso-wrap-distance-bottom:0.00pt;z-index:1;" stroked="false">
+                <v:imagedata r:id="rId32" o:title=""/>
                 <o:lock v:ext="edit" rotation="t"/>
               </v:shape>
             </w:pict>
@@ -15588,7 +15087,7 @@
       </w:r>
       <w:fldSimple w:instr="SEQ Рисунок \* Arabic ">
         <w:r>
-          <w:t xml:space="preserve">26</w:t>
+          <w:t xml:space="preserve">22</w:t>
         </w:r>
       </w:fldSimple>
       <w:r>
@@ -15608,7 +15107,7 @@
         <w:rPr/>
       </w:pPr>
       <w:r>
-        <w:t xml:space="preserve"> На рисунке 28 показана физическая схема базы данных сервиса </w:t>
+        <w:t xml:space="preserve"> На рисунке 23 показана физическая схема базы данных сервиса </w:t>
       </w:r>
       <w:r>
         <w:t xml:space="preserve">rent</w:t>
@@ -15633,7 +15132,7 @@
               <wp:inline xmlns:wp="http://schemas.openxmlformats.org/drawingml/2006/wordprocessingDrawing" distT="0" distB="0" distL="0" distR="0">
                 <wp:extent cx="4907790" cy="3479091"/>
                 <wp:effectExtent l="0" t="0" r="0" b="0"/>
-                <wp:docPr id="27" name="Рисунок 28"/>
+                <wp:docPr id="23" name="Рисунок 28"/>
                 <wp:cNvGraphicFramePr>
                   <a:graphicFrameLocks xmlns:a="http://schemas.openxmlformats.org/drawingml/2006/main" noChangeAspect="1"/>
                 </wp:cNvGraphicFramePr>
@@ -15648,7 +15147,7 @@
                         <pic:nvPr/>
                       </pic:nvPicPr>
                       <pic:blipFill>
-                        <a:blip r:embed="rId37"/>
+                        <a:blip r:embed="rId33"/>
                         <a:stretch/>
                       </pic:blipFill>
                       <pic:spPr bwMode="auto">
@@ -15687,8 +15186,8 @@
                 <v:path o:extrusionok="f" gradientshapeok="t" o:connecttype="rect"/>
                 <o:lock v:ext="edit" aspectratio="t"/>
               </v:shapetype>
-              <v:shape id="_x0000_i26" o:spid="_x0000_s26" type="#_x0000_t75" style="width:386.44pt;height:273.94pt;mso-wrap-distance-left:0.00pt;mso-wrap-distance-top:0.00pt;mso-wrap-distance-right:0.00pt;mso-wrap-distance-bottom:0.00pt;z-index:1;" stroked="false">
-                <v:imagedata r:id="rId37" o:title=""/>
+              <v:shape id="_x0000_i22" o:spid="_x0000_s22" type="#_x0000_t75" style="width:386.44pt;height:273.94pt;mso-wrap-distance-left:0.00pt;mso-wrap-distance-top:0.00pt;mso-wrap-distance-right:0.00pt;mso-wrap-distance-bottom:0.00pt;z-index:1;" stroked="false">
+                <v:imagedata r:id="rId33" o:title=""/>
                 <o:lock v:ext="edit" rotation="t"/>
               </v:shape>
             </w:pict>
@@ -15710,7 +15209,7 @@
       </w:r>
       <w:fldSimple w:instr="SEQ Рисунок \* Arabic ">
         <w:r>
-          <w:t xml:space="preserve">27</w:t>
+          <w:t xml:space="preserve">23</w:t>
         </w:r>
       </w:fldSimple>
       <w:r>
@@ -15829,7 +15328,7 @@
         <w:rPr/>
       </w:pPr>
       <w:r>
-        <w:t xml:space="preserve">На рисунке 29 показана UML диаграмма пакетов, которая иллюстрирует структуру взаимосвязи между пакетами сервиса </w:t>
+        <w:t xml:space="preserve">На рисунке 24 показана UML диаграмма пакетов, которая иллюстрирует структуру взаимосвязи между пакетами сервиса </w:t>
       </w:r>
       <w:r>
         <w:t xml:space="preserve">user</w:t>
@@ -15854,7 +15353,7 @@
               <wp:inline xmlns:wp="http://schemas.openxmlformats.org/drawingml/2006/wordprocessingDrawing" distT="0" distB="0" distL="0" distR="0">
                 <wp:extent cx="5416890" cy="4165679"/>
                 <wp:effectExtent l="0" t="0" r="0" b="0"/>
-                <wp:docPr id="28" name="Рисунок 29"/>
+                <wp:docPr id="24" name="Рисунок 29"/>
                 <wp:cNvGraphicFramePr>
                   <a:graphicFrameLocks xmlns:a="http://schemas.openxmlformats.org/drawingml/2006/main" noChangeAspect="1"/>
                 </wp:cNvGraphicFramePr>
@@ -15869,7 +15368,7 @@
                         <pic:nvPr/>
                       </pic:nvPicPr>
                       <pic:blipFill>
-                        <a:blip r:embed="rId38"/>
+                        <a:blip r:embed="rId34"/>
                         <a:stretch/>
                       </pic:blipFill>
                       <pic:spPr bwMode="auto">
@@ -15908,8 +15407,8 @@
                 <v:path o:extrusionok="f" gradientshapeok="t" o:connecttype="rect"/>
                 <o:lock v:ext="edit" aspectratio="t"/>
               </v:shapetype>
-              <v:shape id="_x0000_i27" o:spid="_x0000_s27" type="#_x0000_t75" style="width:426.53pt;height:328.01pt;mso-wrap-distance-left:0.00pt;mso-wrap-distance-top:0.00pt;mso-wrap-distance-right:0.00pt;mso-wrap-distance-bottom:0.00pt;z-index:1;" stroked="false">
-                <v:imagedata r:id="rId38" o:title=""/>
+              <v:shape id="_x0000_i23" o:spid="_x0000_s23" type="#_x0000_t75" style="width:426.53pt;height:328.01pt;mso-wrap-distance-left:0.00pt;mso-wrap-distance-top:0.00pt;mso-wrap-distance-right:0.00pt;mso-wrap-distance-bottom:0.00pt;z-index:1;" stroked="false">
+                <v:imagedata r:id="rId34" o:title=""/>
                 <o:lock v:ext="edit" rotation="t"/>
               </v:shape>
             </w:pict>
@@ -15931,7 +15430,7 @@
       </w:r>
       <w:fldSimple w:instr="SEQ Рисунок \* Arabic ">
         <w:r>
-          <w:t xml:space="preserve">28</w:t>
+          <w:t xml:space="preserve">24</w:t>
         </w:r>
       </w:fldSimple>
       <w:r>
@@ -15951,7 +15450,7 @@
         <w:rPr/>
       </w:pPr>
       <w:r>
-        <w:t xml:space="preserve"> На рисунке 30 показана физическая схема базы данных сервиса </w:t>
+        <w:t xml:space="preserve"> На рисунке 25 показана физическая схема базы данных сервиса </w:t>
       </w:r>
       <w:r>
         <w:t xml:space="preserve">user</w:t>
@@ -15976,7 +15475,7 @@
               <wp:inline xmlns:wp="http://schemas.openxmlformats.org/drawingml/2006/wordprocessingDrawing" distT="0" distB="0" distL="0" distR="0">
                 <wp:extent cx="1724025" cy="1914525"/>
                 <wp:effectExtent l="0" t="0" r="0" b="0"/>
-                <wp:docPr id="29" name="Рисунок 30"/>
+                <wp:docPr id="25" name="Рисунок 30"/>
                 <wp:cNvGraphicFramePr>
                   <a:graphicFrameLocks xmlns:a="http://schemas.openxmlformats.org/drawingml/2006/main" noChangeAspect="1"/>
                 </wp:cNvGraphicFramePr>
@@ -15991,7 +15490,7 @@
                         <pic:nvPr/>
                       </pic:nvPicPr>
                       <pic:blipFill>
-                        <a:blip r:embed="rId39"/>
+                        <a:blip r:embed="rId35"/>
                         <a:stretch/>
                       </pic:blipFill>
                       <pic:spPr bwMode="auto">
@@ -16030,8 +15529,8 @@
                 <v:path o:extrusionok="f" gradientshapeok="t" o:connecttype="rect"/>
                 <o:lock v:ext="edit" aspectratio="t"/>
               </v:shapetype>
-              <v:shape id="_x0000_i28" o:spid="_x0000_s28" type="#_x0000_t75" style="width:135.75pt;height:150.75pt;mso-wrap-distance-left:0.00pt;mso-wrap-distance-top:0.00pt;mso-wrap-distance-right:0.00pt;mso-wrap-distance-bottom:0.00pt;z-index:1;" stroked="false">
-                <v:imagedata r:id="rId39" o:title=""/>
+              <v:shape id="_x0000_i24" o:spid="_x0000_s24" type="#_x0000_t75" style="width:135.75pt;height:150.75pt;mso-wrap-distance-left:0.00pt;mso-wrap-distance-top:0.00pt;mso-wrap-distance-right:0.00pt;mso-wrap-distance-bottom:0.00pt;z-index:1;" stroked="false">
+                <v:imagedata r:id="rId35" o:title=""/>
                 <o:lock v:ext="edit" rotation="t"/>
               </v:shape>
             </w:pict>
@@ -16053,7 +15552,7 @@
       </w:r>
       <w:fldSimple w:instr="SEQ Рисунок \* Arabic ">
         <w:r>
-          <w:t xml:space="preserve">29</w:t>
+          <w:t xml:space="preserve">25</w:t>
         </w:r>
       </w:fldSimple>
       <w:r>
@@ -16226,7 +15725,7 @@
         <w:rPr/>
       </w:pPr>
       <w:r>
-        <w:t xml:space="preserve">На рисунке 31 показана общая структура проекта.</w:t>
+        <w:t xml:space="preserve">На рисунке 26 показана общая структура проекта.</w:t>
       </w:r>
       <w:r/>
     </w:p>
@@ -16247,7 +15746,7 @@
               <wp:inline xmlns:wp="http://schemas.openxmlformats.org/drawingml/2006/wordprocessingDrawing" distT="0" distB="0" distL="0" distR="0">
                 <wp:extent cx="1931744" cy="3604660"/>
                 <wp:effectExtent l="0" t="0" r="0" b="0"/>
-                <wp:docPr id="30" name="Рисунок 31"/>
+                <wp:docPr id="26" name="Рисунок 31"/>
                 <wp:cNvGraphicFramePr>
                   <a:graphicFrameLocks xmlns:a="http://schemas.openxmlformats.org/drawingml/2006/main" noChangeAspect="1"/>
                 </wp:cNvGraphicFramePr>
@@ -16262,7 +15761,7 @@
                         <pic:nvPr/>
                       </pic:nvPicPr>
                       <pic:blipFill>
-                        <a:blip r:embed="rId40"/>
+                        <a:blip r:embed="rId36"/>
                         <a:stretch/>
                       </pic:blipFill>
                       <pic:spPr bwMode="auto">
@@ -16301,8 +15800,8 @@
                 <v:path o:extrusionok="f" gradientshapeok="t" o:connecttype="rect"/>
                 <o:lock v:ext="edit" aspectratio="t"/>
               </v:shapetype>
-              <v:shape id="_x0000_i29" o:spid="_x0000_s29" type="#_x0000_t75" style="width:152.11pt;height:283.83pt;mso-wrap-distance-left:0.00pt;mso-wrap-distance-top:0.00pt;mso-wrap-distance-right:0.00pt;mso-wrap-distance-bottom:0.00pt;z-index:1;" stroked="false">
-                <v:imagedata r:id="rId40" o:title=""/>
+              <v:shape id="_x0000_i25" o:spid="_x0000_s25" type="#_x0000_t75" style="width:152.11pt;height:283.83pt;mso-wrap-distance-left:0.00pt;mso-wrap-distance-top:0.00pt;mso-wrap-distance-right:0.00pt;mso-wrap-distance-bottom:0.00pt;z-index:1;" stroked="false">
+                <v:imagedata r:id="rId36" o:title=""/>
                 <o:lock v:ext="edit" rotation="t"/>
               </v:shape>
             </w:pict>
@@ -16333,7 +15832,7 @@
       </w:r>
       <w:fldSimple w:instr="SEQ Рисунок \* Arabic ">
         <w:r>
-          <w:t xml:space="preserve">30</w:t>
+          <w:t xml:space="preserve">26</w:t>
         </w:r>
       </w:fldSimple>
       <w:r>
@@ -16595,7 +16094,7 @@
         <w:t xml:space="preserve">При заходе в мобильное приложение, пользователя встречает экран ленты объявлений, на котором расположена контекстная реклама и карточки инструментов. </w:t>
       </w:r>
       <w:r>
-        <w:t xml:space="preserve">На рисунке 32 показан процесс от просмотра ленты объявлений до просмотра конкретной карточки товара.</w:t>
+        <w:t xml:space="preserve">На рисунке 27 показан процесс от просмотра ленты объявлений до просмотра конкретной карточки товара.</w:t>
       </w:r>
       <w:r>
         <w:rPr>
@@ -16623,7 +16122,7 @@
               <wp:inline xmlns:wp="http://schemas.openxmlformats.org/drawingml/2006/wordprocessingDrawing" distT="0" distB="0" distL="0" distR="0">
                 <wp:extent cx="5464515" cy="3941923"/>
                 <wp:effectExtent l="0" t="0" r="0" b="0"/>
-                <wp:docPr id="31" name=""/>
+                <wp:docPr id="27" name=""/>
                 <wp:cNvGraphicFramePr>
                   <a:graphicFrameLocks xmlns:a="http://schemas.openxmlformats.org/drawingml/2006/main" noChangeAspect="1"/>
                 </wp:cNvGraphicFramePr>
@@ -16638,7 +16137,7 @@
                         <pic:nvPr/>
                       </pic:nvPicPr>
                       <pic:blipFill>
-                        <a:blip r:embed="rId41"/>
+                        <a:blip r:embed="rId37"/>
                         <a:stretch/>
                       </pic:blipFill>
                       <pic:spPr bwMode="auto">
@@ -16677,8 +16176,8 @@
                 <v:path o:extrusionok="f" gradientshapeok="t" o:connecttype="rect"/>
                 <o:lock v:ext="edit" aspectratio="t"/>
               </v:shapetype>
-              <v:shape id="_x0000_i30" o:spid="_x0000_s30" type="#_x0000_t75" style="width:430.28pt;height:310.39pt;mso-wrap-distance-left:0.00pt;mso-wrap-distance-top:0.00pt;mso-wrap-distance-right:0.00pt;mso-wrap-distance-bottom:0.00pt;z-index:1;" stroked="false">
-                <v:imagedata r:id="rId41" o:title=""/>
+              <v:shape id="_x0000_i26" o:spid="_x0000_s26" type="#_x0000_t75" style="width:430.28pt;height:310.39pt;mso-wrap-distance-left:0.00pt;mso-wrap-distance-top:0.00pt;mso-wrap-distance-right:0.00pt;mso-wrap-distance-bottom:0.00pt;z-index:1;" stroked="false">
+                <v:imagedata r:id="rId37" o:title=""/>
                 <o:lock v:ext="edit" rotation="t"/>
               </v:shape>
             </w:pict>
@@ -16694,7 +16193,7 @@
         <w:fldChar w:fldCharType="separate"/>
       </w:r>
       <w:r>
-        <w:t xml:space="preserve">31</w:t>
+        <w:t xml:space="preserve">27</w:t>
       </w:r>
       <w:r>
         <w:fldChar w:fldCharType="end"/>
@@ -16735,7 +16234,7 @@
         <w:rPr>
           <w:highlight w:val="none"/>
         </w:rPr>
-        <w:t xml:space="preserve"> товар, кликнув на кнопку «В корзину», то товар автоматически появится на экране «Корзина», откуда пользователь сможет начать процесс оформления заявки или продолжить выбирать инструменты. На рисунке 32 показан экран с добавленными в корзину инструментами.</w:t>
+        <w:t xml:space="preserve"> товар, кликнув на кнопку «В корзину», то товар автоматически появится на экране «Корзина», откуда пользователь сможет начать процесс оформления заявки или продолжить выбирать инструменты. На рисунке 28 показан экран с добавленными в корзину инструментами.</w:t>
       </w:r>
       <w:r>
         <w:rPr>
@@ -16766,7 +16265,7 @@
               <wp:inline xmlns:wp="http://schemas.openxmlformats.org/drawingml/2006/wordprocessingDrawing" distT="0" distB="0" distL="0" distR="0">
                 <wp:extent cx="2579880" cy="5583125"/>
                 <wp:effectExtent l="0" t="0" r="0" b="0"/>
-                <wp:docPr id="32" name=""/>
+                <wp:docPr id="28" name=""/>
                 <wp:cNvGraphicFramePr>
                   <a:graphicFrameLocks xmlns:a="http://schemas.openxmlformats.org/drawingml/2006/main" noChangeAspect="1"/>
                 </wp:cNvGraphicFramePr>
@@ -16781,7 +16280,7 @@
                         <pic:nvPr/>
                       </pic:nvPicPr>
                       <pic:blipFill>
-                        <a:blip r:embed="rId42"/>
+                        <a:blip r:embed="rId38"/>
                         <a:stretch/>
                       </pic:blipFill>
                       <pic:spPr bwMode="auto">
@@ -16820,8 +16319,8 @@
                 <v:path o:extrusionok="f" gradientshapeok="t" o:connecttype="rect"/>
                 <o:lock v:ext="edit" aspectratio="t"/>
               </v:shapetype>
-              <v:shape id="_x0000_i31" o:spid="_x0000_s31" type="#_x0000_t75" style="width:203.14pt;height:439.62pt;mso-wrap-distance-left:0.00pt;mso-wrap-distance-top:0.00pt;mso-wrap-distance-right:0.00pt;mso-wrap-distance-bottom:0.00pt;z-index:1;" stroked="false">
-                <v:imagedata r:id="rId42" o:title=""/>
+              <v:shape id="_x0000_i27" o:spid="_x0000_s27" type="#_x0000_t75" style="width:203.14pt;height:439.62pt;mso-wrap-distance-left:0.00pt;mso-wrap-distance-top:0.00pt;mso-wrap-distance-right:0.00pt;mso-wrap-distance-bottom:0.00pt;z-index:1;" stroked="false">
+                <v:imagedata r:id="rId38" o:title=""/>
                 <o:lock v:ext="edit" rotation="t"/>
               </v:shape>
             </w:pict>
@@ -16852,7 +16351,7 @@
         <w:fldChar w:fldCharType="separate"/>
       </w:r>
       <w:r>
-        <w:t xml:space="preserve">32</w:t>
+        <w:t xml:space="preserve">28</w:t>
       </w:r>
       <w:r>
         <w:fldChar w:fldCharType="end"/>
@@ -16876,7 +16375,7 @@
         <w:rPr/>
       </w:pPr>
       <w:r>
-        <w:t xml:space="preserve">Оформление заказа состоит из выбора способа получения, выбора даты начала и конца аренды, а так же выборе времени получения. На рисунке 33 показан экран «Оформления заказа».</w:t>
+        <w:t xml:space="preserve">Оформление заказа состоит из выбора способа получения, выбора даты начала и конца аренды, а так же выборе времени получения. На рисунке 29 показан экран «Оформления заказа».</w:t>
       </w:r>
       <w:r/>
     </w:p>
@@ -16895,7 +16394,7 @@
               <wp:inline xmlns:wp="http://schemas.openxmlformats.org/drawingml/2006/wordprocessingDrawing" distT="0" distB="0" distL="0" distR="0">
                 <wp:extent cx="2889442" cy="6934662"/>
                 <wp:effectExtent l="0" t="0" r="0" b="0"/>
-                <wp:docPr id="33" name=""/>
+                <wp:docPr id="29" name=""/>
                 <wp:cNvGraphicFramePr>
                   <a:graphicFrameLocks xmlns:a="http://schemas.openxmlformats.org/drawingml/2006/main" noChangeAspect="1"/>
                 </wp:cNvGraphicFramePr>
@@ -16910,7 +16409,7 @@
                         <pic:nvPr/>
                       </pic:nvPicPr>
                       <pic:blipFill>
-                        <a:blip r:embed="rId43"/>
+                        <a:blip r:embed="rId39"/>
                         <a:stretch/>
                       </pic:blipFill>
                       <pic:spPr bwMode="auto">
@@ -16949,8 +16448,8 @@
                 <v:path o:extrusionok="f" gradientshapeok="t" o:connecttype="rect"/>
                 <o:lock v:ext="edit" aspectratio="t"/>
               </v:shapetype>
-              <v:shape id="_x0000_i32" o:spid="_x0000_s32" type="#_x0000_t75" style="width:227.52pt;height:546.04pt;mso-wrap-distance-left:0.00pt;mso-wrap-distance-top:0.00pt;mso-wrap-distance-right:0.00pt;mso-wrap-distance-bottom:0.00pt;z-index:1;" stroked="false">
-                <v:imagedata r:id="rId43" o:title=""/>
+              <v:shape id="_x0000_i28" o:spid="_x0000_s28" type="#_x0000_t75" style="width:227.52pt;height:546.04pt;mso-wrap-distance-left:0.00pt;mso-wrap-distance-top:0.00pt;mso-wrap-distance-right:0.00pt;mso-wrap-distance-bottom:0.00pt;z-index:1;" stroked="false">
+                <v:imagedata r:id="rId39" o:title=""/>
                 <o:lock v:ext="edit" rotation="t"/>
               </v:shape>
             </w:pict>
@@ -16977,7 +16476,7 @@
         <w:fldChar w:fldCharType="separate"/>
       </w:r>
       <w:r>
-        <w:t xml:space="preserve">33</w:t>
+        <w:t xml:space="preserve">29</w:t>
       </w:r>
       <w:r>
         <w:fldChar w:fldCharType="end"/>
@@ -16998,7 +16497,7 @@
         </w:rPr>
       </w:pPr>
       <w:r>
-        <w:t xml:space="preserve">У авторизованного пользователя имеется возможность продления заказа. На рисунке 34 показан процесс просмотра активных заказов, а так же продления конкретного заказа.</w:t>
+        <w:t xml:space="preserve">У авторизованного пользователя имеется возможность продления заказа. На рисунке 30 показан процесс просмотра активных заказов, а так же продления конкретного заказа.</w:t>
       </w:r>
       <w:r>
         <w:rPr>
@@ -17029,7 +16528,7 @@
               <wp:inline xmlns:wp="http://schemas.openxmlformats.org/drawingml/2006/wordprocessingDrawing" distT="0" distB="0" distL="0" distR="0">
                 <wp:extent cx="5939790" cy="4284771"/>
                 <wp:effectExtent l="0" t="0" r="0" b="0"/>
-                <wp:docPr id="34" name=""/>
+                <wp:docPr id="30" name=""/>
                 <wp:cNvGraphicFramePr>
                   <a:graphicFrameLocks xmlns:a="http://schemas.openxmlformats.org/drawingml/2006/main" noChangeAspect="1"/>
                 </wp:cNvGraphicFramePr>
@@ -17044,7 +16543,7 @@
                         <pic:nvPr/>
                       </pic:nvPicPr>
                       <pic:blipFill>
-                        <a:blip r:embed="rId44"/>
+                        <a:blip r:embed="rId40"/>
                         <a:stretch/>
                       </pic:blipFill>
                       <pic:spPr bwMode="auto">
@@ -17083,8 +16582,8 @@
                 <v:path o:extrusionok="f" gradientshapeok="t" o:connecttype="rect"/>
                 <o:lock v:ext="edit" aspectratio="t"/>
               </v:shapetype>
-              <v:shape id="_x0000_i33" o:spid="_x0000_s33" type="#_x0000_t75" style="width:467.70pt;height:337.38pt;mso-wrap-distance-left:0.00pt;mso-wrap-distance-top:0.00pt;mso-wrap-distance-right:0.00pt;mso-wrap-distance-bottom:0.00pt;z-index:1;" stroked="false">
-                <v:imagedata r:id="rId44" o:title=""/>
+              <v:shape id="_x0000_i29" o:spid="_x0000_s29" type="#_x0000_t75" style="width:467.70pt;height:337.38pt;mso-wrap-distance-left:0.00pt;mso-wrap-distance-top:0.00pt;mso-wrap-distance-right:0.00pt;mso-wrap-distance-bottom:0.00pt;z-index:1;" stroked="false">
+                <v:imagedata r:id="rId40" o:title=""/>
                 <o:lock v:ext="edit" rotation="t"/>
               </v:shape>
             </w:pict>
@@ -17115,7 +16614,7 @@
         <w:fldChar w:fldCharType="separate"/>
       </w:r>
       <w:r>
-        <w:t xml:space="preserve">34</w:t>
+        <w:t xml:space="preserve">30</w:t>
       </w:r>
       <w:r>
         <w:fldChar w:fldCharType="end"/>
@@ -17215,15 +16714,6 @@
       <w:r>
         <w:t xml:space="preserve"> расширение клиентской базы.</w:t>
       </w:r>
-      <w:r/>
-    </w:p>
-    <w:p>
-      <w:pPr>
-        <w:pBdr/>
-        <w:spacing/>
-        <w:ind/>
-        <w:rPr/>
-      </w:pPr>
       <w:r>
         <w:br w:type="page" w:clear="all"/>
       </w:r>
@@ -19665,7 +19155,7 @@
     <w:lvl w:ilvl="0">
       <w:isLgl w:val="false"/>
       <w:lvlJc w:val="left"/>
-      <w:lvlText w:val="%1."/>
+      <w:lvlText w:val="%1"/>
       <w:numFmt w:val="decimal"/>
       <w:pPr>
         <w:pBdr/>
@@ -19680,7 +19170,7 @@
     <w:lvl w:ilvl="1">
       <w:isLgl w:val="false"/>
       <w:lvlJc w:val="left"/>
-      <w:lvlText w:val="%1.%2."/>
+      <w:lvlText w:val="%1.%2"/>
       <w:numFmt w:val="decimal"/>
       <w:pPr>
         <w:pBdr/>
@@ -19695,7 +19185,7 @@
     <w:lvl w:ilvl="2">
       <w:isLgl w:val="false"/>
       <w:lvlJc w:val="left"/>
-      <w:lvlText w:val="%1.%2.%3."/>
+      <w:lvlText w:val="%1.%2.%3"/>
       <w:numFmt w:val="decimal"/>
       <w:pPr>
         <w:pBdr/>

</xml_diff>